<commit_message>
Enhanced the selection of a specified column
</commit_message>
<xml_diff>
--- a/public/templates/ROYAUME_DU_MAROC.docx
+++ b/public/templates/ROYAUME_DU_MAROC.docx
@@ -947,8 +947,25 @@
       <w:r>
         <w:rPr>
           <w:b/>
+          <w:bCs/>
           <w:i/>
+          <w:spacing w:val="-2"/>
           <w:sz w:val="30"/>
+          <w:szCs w:val="30"/>
+          <w:highlight w:val="none"/>
+          <w:u w:val="single"/>
+        </w:rPr>
+      </w:r>
+      <w:r>
+        <w:rPr>
+          <w:b/>
+          <w:bCs/>
+          <w:i/>
+          <w:spacing w:val="-2"/>
+          <w:sz w:val="30"/>
+          <w:szCs w:val="30"/>
+          <w:highlight w:val="none"/>
+          <w:u w:val="single"/>
         </w:rPr>
       </w:r>
     </w:p>
@@ -979,21 +996,19 @@
       <w:r>
         <w:rPr>
           <w:b/>
+          <w:bCs/>
           <w:i/>
-          <w:spacing w:val="-2"/>
           <w:sz w:val="30"/>
-          <w:highlight w:val="none"/>
-          <w:u w:val="single"/>
+          <w:szCs w:val="30"/>
         </w:rPr>
       </w:r>
       <w:r>
         <w:rPr>
           <w:b/>
+          <w:bCs/>
           <w:i/>
-          <w:spacing w:val="-2"/>
           <w:sz w:val="30"/>
-          <w:highlight w:val="none"/>
-          <w:u w:val="single"/>
+          <w:szCs w:val="30"/>
         </w:rPr>
       </w:r>
     </w:p>
@@ -1037,7 +1052,6 @@
       <w:r>
         <w:br w:type="page" w:clear="all"/>
       </w:r>
-      <w:r/>
       <w:r/>
     </w:p>
     <w:p>
@@ -1094,7 +1108,6 @@
         <w:t xml:space="preserve">{#projects}</w:t>
       </w:r>
       <w:r/>
-      <w:r/>
     </w:p>
     <w:p>
       <w:pPr>
@@ -1106,6 +1119,37 @@
         <w:ind/>
         <w:rPr>
           <w:rStyle w:val="885"/>
+        </w:rPr>
+      </w:pPr>
+      <w:r>
+        <w:rPr>
+          <w:rStyle w:val="885"/>
+          <w:highlight w:val="none"/>
+        </w:rPr>
+      </w:r>
+      <w:r>
+        <w:rPr>
+          <w:rStyle w:val="885"/>
+          <w:highlight w:val="none"/>
+        </w:rPr>
+      </w:r>
+      <w:r>
+        <w:rPr>
+          <w:rStyle w:val="885"/>
+        </w:rPr>
+      </w:r>
+    </w:p>
+    <w:p>
+      <w:pPr>
+        <w:pBdr/>
+        <w:tabs>
+          <w:tab w:val="left" w:leader="none" w:pos="1840"/>
+        </w:tabs>
+        <w:spacing/>
+        <w:ind/>
+        <w:rPr>
+          <w:rStyle w:val="885"/>
+          <w:highlight w:val="none"/>
         </w:rPr>
       </w:pPr>
       <w:r>
@@ -1118,11 +1162,17 @@
         <w:rPr>
           <w:rStyle w:val="885"/>
         </w:rPr>
-        <w:t xml:space="preserve"> : {title}</w:t>
+        <w:t xml:space="preserve">  :  {title}</w:t>
       </w:r>
       <w:r>
         <w:rPr>
-          <w:color w:val="ffffff" w:themeColor="background1"/>
+          <w:rStyle w:val="885"/>
+        </w:rPr>
+      </w:r>
+      <w:r>
+        <w:rPr>
+          <w:rStyle w:val="885"/>
+          <w:highlight w:val="none"/>
         </w:rPr>
       </w:r>
     </w:p>
@@ -1145,13 +1195,10 @@
         <w:t xml:space="preserve">prix#{id} : </w:t>
       </w:r>
       <w:r>
-        <w:t xml:space="preserve">{description}</w:t>
+        <w:rPr>
+          <w:rStyle w:val="886"/>
+        </w:rPr>
       </w:r>
-      <w:r>
-        <w:tab/>
-      </w:r>
-      <w:r/>
-      <w:r/>
       <w:r>
         <w:rPr>
           <w:rStyle w:val="886"/>
@@ -1161,16 +1208,74 @@
     <w:p>
       <w:pPr>
         <w:pBdr/>
+        <w:tabs>
+          <w:tab w:val="left" w:leader="none" w:pos="1840"/>
+        </w:tabs>
+        <w:spacing/>
+        <w:ind/>
+        <w:rPr>
+          <w:rStyle w:val="886"/>
+        </w:rPr>
+      </w:pPr>
+      <w:r>
+        <w:rPr>
+          <w:rStyle w:val="886"/>
+        </w:rPr>
+      </w:r>
+      <w:r>
+        <w:t xml:space="preserve">{descriptif}</w:t>
+      </w:r>
+      <w:r>
+        <w:tab/>
+      </w:r>
+      <w:r>
+        <w:rPr>
+          <w:rStyle w:val="886"/>
+        </w:rPr>
+      </w:r>
+      <w:r>
+        <w:rPr>
+          <w:rStyle w:val="886"/>
+        </w:rPr>
+      </w:r>
+    </w:p>
+    <w:p>
+      <w:pPr>
+        <w:pBdr/>
         <w:spacing/>
         <w:ind/>
         <w:rPr/>
+      </w:pPr>
+      <w:r>
+        <w:rPr>
+          <w:highlight w:val="none"/>
+        </w:rPr>
+      </w:r>
+      <w:r>
+        <w:rPr>
+          <w:highlight w:val="none"/>
+        </w:rPr>
+      </w:r>
+      <w:r/>
+    </w:p>
+    <w:p>
+      <w:pPr>
+        <w:pBdr/>
+        <w:spacing/>
+        <w:ind/>
+        <w:rPr>
+          <w:highlight w:val="none"/>
+        </w:rPr>
       </w:pPr>
       <w:r>
         <w:t xml:space="preserve">{/projects}</w:t>
         <w:br w:type="page" w:clear="all"/>
       </w:r>
-      <w:r/>
-      <w:r/>
+      <w:r>
+        <w:rPr>
+          <w:highlight w:val="none"/>
+        </w:rPr>
+      </w:r>
     </w:p>
     <w:p>
       <w:pPr>
@@ -1182,7 +1287,6 @@
       <w:r>
         <w:tab/>
       </w:r>
-      <w:r/>
       <w:r/>
     </w:p>
     <w:sectPr>

</xml_diff>

<commit_message>
Revert "done more tweaks"
This reverts commit b6f2f8be34895d363d918b5f98c27dd8c1af70a2.
</commit_message>
<xml_diff>
--- a/public/templates/ROYAUME_DU_MAROC.docx
+++ b/public/templates/ROYAUME_DU_MAROC.docx
@@ -1049,3808 +1049,19 @@
         <w:ind/>
         <w:rPr/>
       </w:pPr>
-      <w:r/>
-      <w:r/>
-    </w:p>
-    <w:p>
-      <w:pPr>
-        <w:pBdr/>
-        <w:spacing/>
-        <w:ind/>
-        <w:rPr/>
-      </w:pPr>
       <w:r>
         <w:br w:type="page" w:clear="all"/>
       </w:r>
       <w:r/>
-      <w:r/>
     </w:p>
     <w:p>
       <w:pPr>
-        <w:pBdr/>
-        <w:spacing w:before="77"/>
-        <w:ind w:left="708"/>
-        <w:rPr>
-          <w:b/>
-          <w:i/>
-          <w:sz w:val="26"/>
-        </w:rPr>
-      </w:pPr>
-      <w:r>
-        <w:rPr>
-          <w:b/>
-          <w:i/>
-          <w:spacing w:val="-2"/>
-          <w:sz w:val="26"/>
-          <w:u w:val="single"/>
-        </w:rPr>
-        <w:t xml:space="preserve">SOMMAIRE</w:t>
-      </w:r>
-      <w:r>
-        <w:rPr>
-          <w:b/>
-          <w:i/>
-          <w:sz w:val="26"/>
-        </w:rPr>
-      </w:r>
-      <w:r>
-        <w:rPr>
-          <w:b/>
-          <w:i/>
-          <w:sz w:val="26"/>
-        </w:rPr>
-      </w:r>
-    </w:p>
-    <w:p>
-      <w:pPr>
-        <w:pBdr/>
-        <w:spacing w:before="264" w:line="367" w:lineRule="auto"/>
-        <w:ind w:right="3096" w:left="374"/>
-        <w:jc w:val="both"/>
-        <w:rPr>
-          <w:b/>
-          <w:sz w:val="24"/>
-        </w:rPr>
-      </w:pPr>
-      <w:r>
-        <w:rPr>
-          <w:b/>
-          <w:sz w:val="24"/>
-          <w:u w:val="single"/>
-        </w:rPr>
-        <w:t xml:space="preserve">CHAPITREI:CLAUSESADMINISTRATIVESETFINANCIERES</w:t>
-      </w:r>
-      <w:r>
-        <w:rPr>
-          <w:b/>
-          <w:sz w:val="24"/>
-        </w:rPr>
-        <w:t xml:space="preserve"> ARTICLE .1. OBJET DU MARCHE</w:t>
-      </w:r>
-      <w:r>
-        <w:rPr>
-          <w:b/>
-          <w:sz w:val="24"/>
-        </w:rPr>
-      </w:r>
-      <w:r>
-        <w:rPr>
-          <w:b/>
-          <w:sz w:val="24"/>
-        </w:rPr>
-      </w:r>
-    </w:p>
-    <w:p>
-      <w:pPr>
-        <w:pBdr/>
-        <w:spacing w:before="6" w:line="367" w:lineRule="auto"/>
-        <w:ind w:right="2743" w:left="374"/>
-        <w:jc w:val="both"/>
-        <w:rPr>
-          <w:b/>
-          <w:sz w:val="24"/>
-        </w:rPr>
-      </w:pPr>
-      <w:r>
-        <w:rPr>
-          <w:b/>
-          <w:sz w:val="24"/>
-        </w:rPr>
-        <w:t xml:space="preserve">ARTICLE.2.MODEETPROCEDUREDEPASSATIONDUMARCHE ARTICLE.3.CONSISTANCEETDESCRIPTIONDESPRESTATIONS ARTICLE .4. PIECES CONSTITUTIVES DU MARCHE</w:t>
-      </w:r>
-      <w:r>
-        <w:rPr>
-          <w:b/>
-          <w:sz w:val="24"/>
-        </w:rPr>
-      </w:r>
-      <w:r>
-        <w:rPr>
-          <w:b/>
-          <w:sz w:val="24"/>
-        </w:rPr>
-      </w:r>
-    </w:p>
-    <w:p>
-      <w:pPr>
-        <w:pBdr/>
-        <w:spacing w:before="5" w:line="369" w:lineRule="auto"/>
-        <w:ind w:right="1928" w:firstLine="50" w:left="374"/>
-        <w:rPr>
-          <w:b/>
-          <w:sz w:val="24"/>
-        </w:rPr>
-      </w:pPr>
-      <w:r>
-        <w:rPr>
-          <w:b/>
-          <w:sz w:val="24"/>
-        </w:rPr>
-        <w:t xml:space="preserve">ARTICLE.5.REFERENCESAUXTEXTESGENERAUXETPARTICULIERS ARTICLE .6. MAITRE D’OUVRAGE</w:t>
-      </w:r>
-      <w:r>
-        <w:rPr>
-          <w:b/>
-          <w:sz w:val="24"/>
-        </w:rPr>
-      </w:r>
-      <w:r>
-        <w:rPr>
-          <w:b/>
-          <w:sz w:val="24"/>
-        </w:rPr>
-      </w:r>
-    </w:p>
-    <w:p>
-      <w:pPr>
-        <w:pBdr/>
-        <w:spacing w:line="273" w:lineRule="exact"/>
-        <w:ind w:left="374"/>
-        <w:rPr>
-          <w:b/>
-          <w:sz w:val="24"/>
-        </w:rPr>
-      </w:pPr>
-      <w:r>
-        <w:rPr>
-          <w:b/>
-          <w:sz w:val="24"/>
-        </w:rPr>
-        <w:t xml:space="preserve">ARTICLE.7.APPROBATIONDU</w:t>
-      </w:r>
-      <w:r>
-        <w:rPr>
-          <w:b/>
-          <w:spacing w:val="-2"/>
-          <w:sz w:val="24"/>
-        </w:rPr>
-        <w:t xml:space="preserve">MARCHE</w:t>
-      </w:r>
-      <w:r>
-        <w:rPr>
-          <w:b/>
-          <w:sz w:val="24"/>
-        </w:rPr>
-      </w:r>
-      <w:r>
-        <w:rPr>
-          <w:b/>
-          <w:sz w:val="24"/>
-        </w:rPr>
-      </w:r>
-    </w:p>
-    <w:p>
-      <w:pPr>
-        <w:pBdr/>
-        <w:spacing w:before="149" w:line="369" w:lineRule="auto"/>
-        <w:ind w:right="1928" w:left="374"/>
-        <w:rPr>
-          <w:b/>
-          <w:sz w:val="24"/>
-        </w:rPr>
-      </w:pPr>
-      <w:r>
-        <w:rPr>
-          <w:b/>
-          <w:sz w:val="24"/>
-        </w:rPr>
-        <w:t xml:space="preserve">ARTICLE.8.PIECESMISESALADISPOSITIONDUPRESTATAIRE ARTICLE .9. DELAIS ET VALIDITE DES OFFRES</w:t>
-      </w:r>
-      <w:r>
-        <w:rPr>
-          <w:b/>
-          <w:sz w:val="24"/>
-        </w:rPr>
-      </w:r>
-      <w:r>
-        <w:rPr>
-          <w:b/>
-          <w:sz w:val="24"/>
-        </w:rPr>
-      </w:r>
-    </w:p>
-    <w:p>
-      <w:pPr>
-        <w:pBdr/>
-        <w:spacing w:line="369" w:lineRule="auto"/>
-        <w:ind w:right="4327" w:left="374"/>
-        <w:rPr>
-          <w:b/>
-          <w:sz w:val="24"/>
-        </w:rPr>
-      </w:pPr>
-      <w:r>
-        <w:rPr>
-          <w:b/>
-          <w:sz w:val="24"/>
-        </w:rPr>
-        <w:t xml:space="preserve">ARTICLE.10.DELAISD’EXECUTIONDESTRAVAUX ARTICLE 11 : MODE D’EXECUTION</w:t>
-      </w:r>
-      <w:r>
-        <w:rPr>
-          <w:b/>
-          <w:sz w:val="24"/>
-        </w:rPr>
-      </w:r>
-      <w:r>
-        <w:rPr>
-          <w:b/>
-          <w:sz w:val="24"/>
-        </w:rPr>
-      </w:r>
-    </w:p>
-    <w:p>
-      <w:pPr>
-        <w:pBdr/>
-        <w:spacing w:line="367" w:lineRule="auto"/>
-        <w:ind w:right="4327" w:left="374"/>
-        <w:rPr>
-          <w:b/>
-          <w:sz w:val="24"/>
-        </w:rPr>
-      </w:pPr>
-      <w:r>
-        <w:rPr>
-          <w:b/>
-          <w:sz w:val="24"/>
-        </w:rPr>
-        <w:t xml:space="preserve">ARTICLE12:PROMOTIONDEL’EMPLOILOCAL ARTICLE .13. PENALITES POUR RETARD</w:t>
-      </w:r>
-      <w:r>
-        <w:rPr>
-          <w:b/>
-          <w:sz w:val="24"/>
-        </w:rPr>
-      </w:r>
-      <w:r>
-        <w:rPr>
-          <w:b/>
-          <w:sz w:val="24"/>
-        </w:rPr>
-      </w:r>
-    </w:p>
-    <w:p>
-      <w:pPr>
-        <w:pBdr/>
-        <w:spacing w:before="3" w:line="369" w:lineRule="auto"/>
-        <w:ind w:right="3685" w:left="374"/>
-        <w:rPr>
-          <w:b/>
-          <w:sz w:val="24"/>
-        </w:rPr>
-      </w:pPr>
-      <w:r>
-        <w:rPr>
-          <w:b/>
-          <w:sz w:val="24"/>
-        </w:rPr>
-        <w:t xml:space="preserve">ARTICLE.14.REGLEMENTDESINTERETSMORATOIRES ARTICLE .15.CAUTIONNEMENT PROVISOIRE – ARTICLE .16. CAUTIONNEMENT DEFINITIF</w:t>
-      </w:r>
-      <w:r>
-        <w:rPr>
-          <w:b/>
-          <w:sz w:val="24"/>
-        </w:rPr>
-      </w:r>
-      <w:r>
-        <w:rPr>
-          <w:b/>
-          <w:sz w:val="24"/>
-        </w:rPr>
-      </w:r>
-    </w:p>
-    <w:p>
-      <w:pPr>
-        <w:pBdr/>
-        <w:spacing w:line="367" w:lineRule="auto"/>
-        <w:ind w:right="1928" w:left="374"/>
-        <w:rPr>
-          <w:b/>
-          <w:sz w:val="24"/>
-        </w:rPr>
-      </w:pPr>
-      <w:r>
-        <w:rPr>
-          <w:b/>
-          <w:sz w:val="24"/>
-        </w:rPr>
-        <w:t xml:space="preserve">ARTICLE.17.NATUREETMODALITESDEDEFINITIONSDESPRIX ARTICLE .18. CARACTERE DES PRIX</w:t>
-      </w:r>
-      <w:r>
-        <w:rPr>
-          <w:b/>
-          <w:sz w:val="24"/>
-        </w:rPr>
-      </w:r>
-      <w:r>
-        <w:rPr>
-          <w:b/>
-          <w:sz w:val="24"/>
-        </w:rPr>
-      </w:r>
-    </w:p>
-    <w:p>
-      <w:pPr>
-        <w:pBdr/>
-        <w:spacing w:before="2"/>
-        <w:ind w:left="374"/>
-        <w:rPr>
-          <w:b/>
-          <w:sz w:val="24"/>
-        </w:rPr>
-      </w:pPr>
-      <w:r>
-        <w:rPr>
-          <w:b/>
-          <w:sz w:val="24"/>
-        </w:rPr>
-        <w:t xml:space="preserve">ARTICLE.19.</w:t>
-      </w:r>
-      <w:r>
-        <w:rPr>
-          <w:b/>
-          <w:spacing w:val="-2"/>
-          <w:sz w:val="24"/>
-        </w:rPr>
-        <w:t xml:space="preserve">ASSURANCES</w:t>
-      </w:r>
-      <w:r>
-        <w:rPr>
-          <w:b/>
-          <w:sz w:val="24"/>
-        </w:rPr>
-      </w:r>
-      <w:r>
-        <w:rPr>
-          <w:b/>
-          <w:sz w:val="24"/>
-        </w:rPr>
-      </w:r>
-    </w:p>
-    <w:p>
-      <w:pPr>
-        <w:pBdr/>
-        <w:spacing w:before="146" w:line="367" w:lineRule="auto"/>
-        <w:ind w:right="5744" w:left="374"/>
-        <w:jc w:val="both"/>
-        <w:rPr>
-          <w:b/>
-          <w:sz w:val="24"/>
-        </w:rPr>
-      </w:pPr>
-      <w:r>
-        <w:rPr>
-          <w:b/>
-          <w:sz w:val="24"/>
-        </w:rPr>
-        <w:t xml:space="preserve">ARTICLE.20.RECEPTIONPROVISOIRE ARTICLE .21. RECEPTION DEFINITIVE ARTICLE .22. RETENUE DE GARANTIE</w:t>
-      </w:r>
-      <w:r>
-        <w:rPr>
-          <w:b/>
-          <w:sz w:val="24"/>
-        </w:rPr>
-      </w:r>
-      <w:r>
-        <w:rPr>
-          <w:b/>
-          <w:sz w:val="24"/>
-        </w:rPr>
-      </w:r>
-    </w:p>
-    <w:p>
-      <w:pPr>
-        <w:pBdr/>
-        <w:spacing w:before="3" w:line="369" w:lineRule="auto"/>
-        <w:ind w:right="2054" w:left="374"/>
-        <w:rPr>
-          <w:b/>
-          <w:sz w:val="24"/>
-        </w:rPr>
-      </w:pPr>
-      <w:r>
-        <w:rPr>
-          <w:b/>
-          <w:sz w:val="24"/>
-        </w:rPr>
-        <w:t xml:space="preserve">ARTICLE.23.ELECTIONDUDOMICILEDEL’ENTREPRENEUR ARTICLE .24. SOUS-TRAITANCE</w:t>
-      </w:r>
-      <w:r>
-        <w:rPr>
-          <w:b/>
-          <w:sz w:val="24"/>
-        </w:rPr>
-      </w:r>
-      <w:r>
-        <w:rPr>
-          <w:b/>
-          <w:sz w:val="24"/>
-        </w:rPr>
-      </w:r>
-    </w:p>
-    <w:p>
-      <w:pPr>
-        <w:pBdr/>
-        <w:spacing w:line="367" w:lineRule="auto"/>
-        <w:ind w:right="4859" w:left="374"/>
-        <w:rPr>
-          <w:b/>
-          <w:sz w:val="24"/>
-        </w:rPr>
-      </w:pPr>
-      <w:r>
-        <w:rPr>
-          <w:b/>
-          <w:sz w:val="24"/>
-        </w:rPr>
-        <w:t xml:space="preserve">ARTICLE .25. MODALITES DE REGLEMENT ARTICLE.26.REGLEMENTDESSOMMESDUES ARTICLE .27. RESILIATION</w:t>
-      </w:r>
-      <w:r>
-        <w:rPr>
-          <w:b/>
-          <w:sz w:val="24"/>
-        </w:rPr>
-      </w:r>
-      <w:r>
-        <w:rPr>
-          <w:b/>
-          <w:sz w:val="24"/>
-        </w:rPr>
-      </w:r>
-    </w:p>
-    <w:p>
-      <w:pPr>
-        <w:pBdr/>
-        <w:spacing w:before="6"/>
-        <w:ind w:left="374"/>
-        <w:rPr>
-          <w:b/>
-          <w:sz w:val="24"/>
-        </w:rPr>
-      </w:pPr>
-      <w:r>
-        <w:rPr>
-          <w:b/>
-          <w:sz w:val="24"/>
-        </w:rPr>
-        <w:t xml:space="preserve">ARTICLE.28.</w:t>
-      </w:r>
-      <w:r>
-        <w:rPr>
-          <w:b/>
-          <w:spacing w:val="-2"/>
-          <w:sz w:val="24"/>
-        </w:rPr>
-        <w:t xml:space="preserve">NANTISSEMENT</w:t>
-      </w:r>
-      <w:r>
-        <w:rPr>
-          <w:b/>
-          <w:sz w:val="24"/>
-        </w:rPr>
-      </w:r>
-      <w:r>
-        <w:rPr>
-          <w:b/>
-          <w:sz w:val="24"/>
-        </w:rPr>
-      </w:r>
-    </w:p>
-    <w:p>
-      <w:pPr>
-        <w:pBdr/>
-        <w:spacing w:before="149" w:line="369" w:lineRule="auto"/>
-        <w:ind w:right="1605" w:left="374"/>
-        <w:rPr>
-          <w:b/>
-          <w:sz w:val="24"/>
-        </w:rPr>
-      </w:pPr>
-      <w:r>
-        <w:rPr>
-          <w:b/>
-          <w:sz w:val="24"/>
-        </w:rPr>
-        <w:t xml:space="preserve">ARTICLE.29.ASSUJETTISSEMENTAL’OBLIGATIOND’ENREGISTREMENT ARTICLE .30. CONTESTATIONS – LITIGES</w:t>
-      </w:r>
-      <w:r>
-        <w:rPr>
-          <w:b/>
-          <w:sz w:val="24"/>
-        </w:rPr>
-      </w:r>
-      <w:r>
-        <w:rPr>
-          <w:b/>
-          <w:sz w:val="24"/>
-        </w:rPr>
-      </w:r>
-    </w:p>
-    <w:p>
-      <w:pPr>
-        <w:pBdr/>
-        <w:tabs>
-          <w:tab w:val="left" w:leader="none" w:pos="4352"/>
-        </w:tabs>
-        <w:spacing w:line="343" w:lineRule="auto"/>
-        <w:ind w:right="353" w:left="424"/>
-        <w:rPr>
-          <w:b/>
-          <w:sz w:val="24"/>
-        </w:rPr>
-      </w:pPr>
-      <w:r>
-        <w:rPr>
-          <w:b/>
-          <w:sz w:val="24"/>
-        </w:rPr>
-        <w:t xml:space="preserve">ARTICLE.31.AUGMENTATION</w:t>
-      </w:r>
-      <w:r>
-        <w:rPr>
-          <w:b/>
-          <w:sz w:val="24"/>
-        </w:rPr>
-        <w:tab/>
-        <w:t xml:space="preserve">ETDIMINUTIONDANSLAMASSEDESTRAVAUX ARTICLE .32. : CAS DE FORCE MAJEUR</w:t>
-      </w:r>
-      <w:r>
-        <w:rPr>
-          <w:b/>
-          <w:sz w:val="24"/>
-        </w:rPr>
-      </w:r>
-      <w:r>
-        <w:rPr>
-          <w:b/>
-          <w:sz w:val="24"/>
-        </w:rPr>
-      </w:r>
-    </w:p>
-    <w:p>
-      <w:pPr>
-        <w:pBdr/>
-        <w:spacing w:before="21"/>
-        <w:ind w:left="424"/>
-        <w:rPr>
-          <w:b/>
-          <w:sz w:val="24"/>
-        </w:rPr>
-      </w:pPr>
-      <w:r>
-        <w:rPr>
-          <w:b/>
-          <w:sz w:val="24"/>
-        </w:rPr>
-        <w:t xml:space="preserve">ARTICLE.33.PLANSDE</w:t>
-      </w:r>
-      <w:r>
-        <w:rPr>
-          <w:b/>
-          <w:spacing w:val="-2"/>
-          <w:sz w:val="24"/>
-        </w:rPr>
-        <w:t xml:space="preserve">RECOLEMENT</w:t>
-      </w:r>
-      <w:r>
-        <w:rPr>
-          <w:b/>
-          <w:sz w:val="24"/>
-        </w:rPr>
-      </w:r>
-      <w:r>
-        <w:rPr>
-          <w:b/>
-          <w:sz w:val="24"/>
-        </w:rPr>
-      </w:r>
-    </w:p>
-    <w:p>
-      <w:pPr>
-        <w:pBdr/>
-        <w:spacing w:before="74"/>
-        <w:ind w:left="424"/>
-        <w:rPr>
-          <w:b/>
-          <w:sz w:val="24"/>
-        </w:rPr>
-      </w:pPr>
-      <w:r>
-        <w:rPr>
-          <w:b/>
-          <w:sz w:val="24"/>
-        </w:rPr>
-        <w:t xml:space="preserve">ARTICLE.34.:LUTTECONTRELAFRAUDEETLACORRUPTION</w:t>
-      </w:r>
-      <w:r>
-        <w:rPr>
-          <w:b/>
-          <w:spacing w:val="-10"/>
-          <w:sz w:val="24"/>
-        </w:rPr>
-        <w:t xml:space="preserve">:</w:t>
-      </w:r>
-      <w:r>
-        <w:rPr>
-          <w:b/>
-          <w:sz w:val="24"/>
-        </w:rPr>
-      </w:r>
-      <w:r>
-        <w:rPr>
-          <w:b/>
-          <w:sz w:val="24"/>
-        </w:rPr>
-      </w:r>
-    </w:p>
-    <w:p>
-      <w:pPr>
-        <w:pStyle w:val="904"/>
-        <w:pBdr/>
-        <w:spacing w:before="237"/>
-        <w:ind/>
-        <w:rPr>
-          <w:b/>
-        </w:rPr>
-      </w:pPr>
-      <w:r>
-        <w:rPr>
-          <w:b/>
-        </w:rPr>
-      </w:r>
-      <w:r>
-        <w:rPr>
-          <w:b/>
-        </w:rPr>
-      </w:r>
-      <w:r>
-        <w:rPr>
-          <w:b/>
-        </w:rPr>
-      </w:r>
-    </w:p>
-    <w:p>
-      <w:pPr>
-        <w:pBdr/>
-        <w:spacing w:before="1" w:line="367" w:lineRule="auto"/>
-        <w:ind w:right="1610" w:firstLine="2974" w:left="374"/>
-        <w:rPr>
-          <w:b/>
-          <w:sz w:val="24"/>
-        </w:rPr>
-      </w:pPr>
-      <w:r>
-        <w:rPr>
-          <w:b/>
-          <w:sz w:val="24"/>
-          <w:u w:val="single"/>
-        </w:rPr>
-        <w:t xml:space="preserve">CHAPITREII:DESCRIPTIFTECHNIQUE</w:t>
-      </w:r>
-      <w:r>
-        <w:rPr>
-          <w:b/>
-          <w:sz w:val="24"/>
-        </w:rPr>
-        <w:t xml:space="preserve"> ARTICLE .35 : CONNAISSANCE DES LIEUX</w:t>
-      </w:r>
-      <w:r>
-        <w:rPr>
-          <w:b/>
-          <w:sz w:val="24"/>
-        </w:rPr>
-      </w:r>
-      <w:r>
-        <w:rPr>
-          <w:b/>
-          <w:sz w:val="24"/>
-        </w:rPr>
-      </w:r>
-    </w:p>
-    <w:p>
-      <w:pPr>
-        <w:pBdr/>
-        <w:spacing w:before="5"/>
-        <w:ind w:left="374"/>
-        <w:rPr>
-          <w:b/>
-          <w:sz w:val="24"/>
-        </w:rPr>
-      </w:pPr>
-      <w:r>
-        <w:rPr>
-          <w:b/>
-          <w:sz w:val="24"/>
-        </w:rPr>
-        <w:t xml:space="preserve">ARTICLE.36:SIGNALISATIONDES</w:t>
-      </w:r>
-      <w:r>
-        <w:rPr>
-          <w:b/>
-          <w:spacing w:val="-2"/>
-          <w:sz w:val="24"/>
-        </w:rPr>
-        <w:t xml:space="preserve">CHANTIERS</w:t>
-      </w:r>
-      <w:r>
-        <w:rPr>
-          <w:b/>
-          <w:sz w:val="24"/>
-        </w:rPr>
-      </w:r>
-      <w:r>
-        <w:rPr>
-          <w:b/>
-          <w:sz w:val="24"/>
-        </w:rPr>
-      </w:r>
-    </w:p>
-    <w:p>
-      <w:pPr>
-        <w:pBdr/>
-        <w:spacing w:before="151" w:line="343" w:lineRule="auto"/>
-        <w:ind w:hanging="337" w:left="708"/>
-        <w:rPr>
-          <w:b/>
-          <w:sz w:val="24"/>
-        </w:rPr>
-      </w:pPr>
-      <w:r>
-        <w:rPr>
-          <w:b/>
-          <w:sz w:val="24"/>
-        </w:rPr>
-        <w:t xml:space="preserve">ARTICLE37:SUJETIONSSPECIALESAUXTRAVAUXEXECUTESAL’INTERIEUR D’UNE AGGLOMERATION</w:t>
-      </w:r>
-      <w:r>
-        <w:rPr>
-          <w:b/>
-          <w:sz w:val="24"/>
-        </w:rPr>
-      </w:r>
-      <w:r>
-        <w:rPr>
-          <w:b/>
-          <w:sz w:val="24"/>
-        </w:rPr>
-      </w:r>
-    </w:p>
-    <w:p>
-      <w:pPr>
-        <w:pBdr/>
-        <w:tabs>
-          <w:tab w:val="left" w:leader="none" w:pos="1687"/>
-          <w:tab w:val="left" w:leader="none" w:pos="2210"/>
-          <w:tab w:val="left" w:leader="none" w:pos="2513"/>
-          <w:tab w:val="left" w:leader="none" w:pos="4253"/>
-          <w:tab w:val="left" w:leader="none" w:pos="6428"/>
-          <w:tab w:val="left" w:leader="none" w:pos="6973"/>
-          <w:tab w:val="left" w:leader="none" w:pos="8692"/>
-          <w:tab w:val="left" w:leader="none" w:pos="9859"/>
-        </w:tabs>
-        <w:spacing w:before="30" w:line="343" w:lineRule="auto"/>
-        <w:ind w:right="309" w:hanging="337" w:left="708"/>
-        <w:rPr>
-          <w:b/>
-          <w:sz w:val="24"/>
-        </w:rPr>
-      </w:pPr>
-      <w:r>
-        <w:rPr>
-          <w:b/>
-          <w:spacing w:val="-2"/>
-          <w:sz w:val="24"/>
-        </w:rPr>
-        <w:t xml:space="preserve">ARTICLE</w:t>
-      </w:r>
-      <w:r>
-        <w:rPr>
-          <w:b/>
-          <w:sz w:val="24"/>
-        </w:rPr>
-        <w:tab/>
-      </w:r>
-      <w:r>
-        <w:rPr>
-          <w:b/>
-          <w:spacing w:val="-4"/>
-          <w:sz w:val="24"/>
-        </w:rPr>
-        <w:t xml:space="preserve">38.</w:t>
-      </w:r>
-      <w:r>
-        <w:rPr>
-          <w:b/>
-          <w:sz w:val="24"/>
-        </w:rPr>
-        <w:tab/>
-      </w:r>
-      <w:r>
-        <w:rPr>
-          <w:b/>
-          <w:spacing w:val="-10"/>
-          <w:sz w:val="24"/>
-        </w:rPr>
-        <w:t xml:space="preserve">:</w:t>
-      </w:r>
-      <w:r>
-        <w:rPr>
-          <w:b/>
-          <w:sz w:val="24"/>
-        </w:rPr>
-        <w:tab/>
-      </w:r>
-      <w:r>
-        <w:rPr>
-          <w:b/>
-          <w:spacing w:val="-2"/>
-          <w:sz w:val="24"/>
-        </w:rPr>
-        <w:t xml:space="preserve">DESORDRES,</w:t>
-      </w:r>
-      <w:r>
-        <w:rPr>
-          <w:b/>
-          <w:sz w:val="24"/>
-        </w:rPr>
-        <w:tab/>
-      </w:r>
-      <w:r>
-        <w:rPr>
-          <w:b/>
-          <w:spacing w:val="-2"/>
-          <w:sz w:val="24"/>
-        </w:rPr>
-        <w:t xml:space="preserve">DEGRADATIONS</w:t>
-      </w:r>
-      <w:r>
-        <w:rPr>
-          <w:b/>
-          <w:sz w:val="24"/>
-        </w:rPr>
-        <w:tab/>
-      </w:r>
-      <w:r>
-        <w:rPr>
-          <w:b/>
-          <w:spacing w:val="-6"/>
-          <w:sz w:val="24"/>
-        </w:rPr>
-        <w:t xml:space="preserve">ET</w:t>
-      </w:r>
-      <w:r>
-        <w:rPr>
-          <w:b/>
-          <w:sz w:val="24"/>
-        </w:rPr>
-        <w:tab/>
-      </w:r>
-      <w:r>
-        <w:rPr>
-          <w:b/>
-          <w:spacing w:val="-2"/>
-          <w:sz w:val="24"/>
-        </w:rPr>
-        <w:t xml:space="preserve">PREJUDICES</w:t>
-      </w:r>
-      <w:r>
-        <w:rPr>
-          <w:b/>
-          <w:sz w:val="24"/>
-        </w:rPr>
-        <w:tab/>
-      </w:r>
-      <w:r>
-        <w:rPr>
-          <w:b/>
-          <w:spacing w:val="-2"/>
-          <w:sz w:val="24"/>
-        </w:rPr>
-        <w:t xml:space="preserve">CAUSES</w:t>
-      </w:r>
-      <w:r>
-        <w:rPr>
-          <w:b/>
-          <w:sz w:val="24"/>
-        </w:rPr>
-        <w:tab/>
-      </w:r>
-      <w:r>
-        <w:rPr>
-          <w:b/>
-          <w:spacing w:val="-4"/>
-          <w:sz w:val="24"/>
-        </w:rPr>
-        <w:t xml:space="preserve">PAR </w:t>
-      </w:r>
-      <w:r>
-        <w:rPr>
-          <w:b/>
-          <w:sz w:val="24"/>
-        </w:rPr>
-        <w:t xml:space="preserve">L’EXECUTION DES TRAVAUX</w:t>
-      </w:r>
-      <w:r>
-        <w:rPr>
-          <w:b/>
-          <w:sz w:val="24"/>
-        </w:rPr>
-      </w:r>
-      <w:r>
-        <w:rPr>
-          <w:b/>
-          <w:sz w:val="24"/>
-        </w:rPr>
-      </w:r>
-    </w:p>
-    <w:p>
-      <w:pPr>
-        <w:pBdr/>
-        <w:spacing w:before="29" w:line="369" w:lineRule="auto"/>
-        <w:ind w:right="3840" w:left="374"/>
-        <w:rPr>
-          <w:b/>
-          <w:sz w:val="24"/>
-        </w:rPr>
-      </w:pPr>
-      <w:r>
-        <w:rPr>
-          <w:b/>
-          <w:sz w:val="24"/>
-        </w:rPr>
-        <w:t xml:space="preserve">ARTICLE39.:CONDITIONSGENERALESD’EXECUTION ARTICLE .40. : PLANS ET DESSINS D’EXECUTION ARTICLE .41. : PROGRAMME DES TRAVAUX</w:t>
-      </w:r>
-      <w:r>
-        <w:rPr>
-          <w:b/>
-          <w:sz w:val="24"/>
-        </w:rPr>
-      </w:r>
-      <w:r>
-        <w:rPr>
-          <w:b/>
-          <w:sz w:val="24"/>
-        </w:rPr>
-      </w:r>
-    </w:p>
-    <w:p>
-      <w:pPr>
-        <w:pBdr/>
-        <w:spacing w:line="369" w:lineRule="auto"/>
-        <w:ind w:right="3260" w:left="374"/>
-        <w:rPr>
-          <w:b/>
-          <w:sz w:val="24"/>
-        </w:rPr>
-      </w:pPr>
-      <w:r>
-        <w:rPr>
-          <w:b/>
-          <w:sz w:val="24"/>
-        </w:rPr>
-        <w:t xml:space="preserve">ARTICLE.42:TRAVAUXDESDIFFERENTSCORPSD’ETAT ARTICLE 43. : CONNAISSANCE DU DOSSIER</w:t>
-      </w:r>
-      <w:r>
-        <w:rPr>
-          <w:b/>
-          <w:sz w:val="24"/>
-        </w:rPr>
-      </w:r>
-      <w:r>
-        <w:rPr>
-          <w:b/>
-          <w:sz w:val="24"/>
-        </w:rPr>
-      </w:r>
-    </w:p>
-    <w:p>
-      <w:pPr>
-        <w:pBdr/>
-        <w:spacing w:line="369" w:lineRule="auto"/>
-        <w:ind w:left="374"/>
-        <w:rPr>
-          <w:b/>
-          <w:sz w:val="24"/>
-        </w:rPr>
-      </w:pPr>
-      <w:r>
-        <w:rPr>
-          <w:b/>
-          <w:sz w:val="24"/>
-        </w:rPr>
-        <w:t xml:space="preserve">ARTICLE44:CONSTATATIONSD'ERREURSOUD'OMISSIONSDANSLESDOCUMENTS ARTICLE 45. : DOCUMENTS A LA CHARGE DU TITULAIRE</w:t>
-      </w:r>
-      <w:r>
-        <w:rPr>
-          <w:b/>
-          <w:sz w:val="24"/>
-        </w:rPr>
-      </w:r>
-      <w:r>
-        <w:rPr>
-          <w:b/>
-          <w:sz w:val="24"/>
-        </w:rPr>
-      </w:r>
-    </w:p>
-    <w:p>
-      <w:pPr>
-        <w:pBdr/>
-        <w:spacing w:line="367" w:lineRule="auto"/>
-        <w:ind w:right="4859" w:left="374"/>
-        <w:rPr>
-          <w:b/>
-          <w:sz w:val="24"/>
-        </w:rPr>
-      </w:pPr>
-      <w:r>
-        <w:rPr>
-          <w:b/>
-          <w:sz w:val="24"/>
-        </w:rPr>
-        <w:t xml:space="preserve">ARTICLE .46. : QUALITE DES TRAVAUX ARTICLE.47:MATERIAUXETFOURNITURES</w:t>
-      </w:r>
-      <w:r>
-        <w:rPr>
-          <w:b/>
-          <w:sz w:val="24"/>
-        </w:rPr>
-      </w:r>
-      <w:r>
-        <w:rPr>
-          <w:b/>
-          <w:sz w:val="24"/>
-        </w:rPr>
-      </w:r>
-    </w:p>
-    <w:p>
-      <w:pPr>
-        <w:pBdr/>
-        <w:spacing w:line="369" w:lineRule="auto"/>
-        <w:ind w:left="374"/>
-        <w:rPr>
-          <w:b/>
-          <w:sz w:val="24"/>
-        </w:rPr>
-      </w:pPr>
-      <w:r>
-        <w:rPr>
-          <w:b/>
-          <w:sz w:val="24"/>
-        </w:rPr>
-        <w:t xml:space="preserve">ARTICLE .48. : EMPLOI DE PROCEDES OU MATERIELS RELEVANT D’UN BREVET ARTICLE.49.:RELATIONSDEL’ENTREPRISEAVECLESSERVICESOFFICIELSOU</w:t>
-      </w:r>
-      <w:r>
-        <w:rPr>
-          <w:b/>
-          <w:sz w:val="24"/>
-        </w:rPr>
-      </w:r>
-      <w:r>
-        <w:rPr>
-          <w:b/>
-          <w:sz w:val="24"/>
-        </w:rPr>
-      </w:r>
-    </w:p>
-    <w:p>
-      <w:pPr>
-        <w:pBdr/>
-        <w:spacing w:line="252" w:lineRule="exact"/>
-        <w:ind w:left="708"/>
-        <w:rPr>
-          <w:b/>
-          <w:sz w:val="24"/>
-        </w:rPr>
-      </w:pPr>
-      <w:r>
-        <w:rPr>
-          <w:b/>
-          <w:sz w:val="24"/>
-        </w:rPr>
-        <w:t xml:space="preserve">COMPAGNIES</w:t>
-      </w:r>
-      <w:r>
-        <w:rPr>
-          <w:b/>
-          <w:spacing w:val="-2"/>
-          <w:sz w:val="24"/>
-        </w:rPr>
-        <w:t xml:space="preserve">CONCESSIONNAIRES.</w:t>
-      </w:r>
-      <w:r>
-        <w:rPr>
-          <w:b/>
-          <w:sz w:val="24"/>
-        </w:rPr>
-      </w:r>
-      <w:r>
-        <w:rPr>
-          <w:b/>
-          <w:sz w:val="24"/>
-        </w:rPr>
-      </w:r>
-    </w:p>
-    <w:p>
-      <w:pPr>
-        <w:pBdr/>
-        <w:spacing w:before="139" w:line="367" w:lineRule="auto"/>
-        <w:ind w:right="5958" w:left="374"/>
-        <w:rPr>
-          <w:b/>
-          <w:sz w:val="24"/>
-        </w:rPr>
-      </w:pPr>
-      <w:r>
-        <w:rPr>
-          <w:b/>
-          <w:sz w:val="24"/>
-        </w:rPr>
-        <w:t xml:space="preserve">ARTICLE .50. : MALFAÇONS ARTICLE.51.:DEFINITIONDESPRIX</w:t>
-      </w:r>
-      <w:r>
-        <w:rPr>
-          <w:b/>
-          <w:sz w:val="24"/>
-        </w:rPr>
-      </w:r>
-      <w:r>
-        <w:rPr>
-          <w:b/>
-          <w:sz w:val="24"/>
-        </w:rPr>
-      </w:r>
-    </w:p>
-    <w:p>
-      <w:pPr>
-        <w:pBdr/>
-        <w:spacing w:before="82"/>
-        <w:ind w:left="374"/>
-        <w:rPr>
-          <w:b/>
-          <w:sz w:val="24"/>
-        </w:rPr>
-      </w:pPr>
-      <w:r>
-        <w:rPr>
-          <w:b/>
-          <w:sz w:val="24"/>
-          <w:u w:val="single"/>
-        </w:rPr>
-        <w:t xml:space="preserve">CHAPITREIII:BORDEREAUDES PRIXDETAILS</w:t>
-      </w:r>
-      <w:r>
-        <w:rPr>
-          <w:b/>
-          <w:spacing w:val="-2"/>
-          <w:sz w:val="24"/>
-          <w:u w:val="single"/>
-        </w:rPr>
-        <w:t xml:space="preserve">ESTIMATIFS</w:t>
-      </w:r>
-      <w:r>
-        <w:rPr>
-          <w:b/>
-          <w:sz w:val="24"/>
-        </w:rPr>
-      </w:r>
-      <w:r>
-        <w:rPr>
-          <w:b/>
-          <w:sz w:val="24"/>
-        </w:rPr>
-      </w:r>
-    </w:p>
-    <w:p>
-      <w:pPr>
-        <w:pBdr/>
-        <w:tabs>
-          <w:tab w:val="left" w:leader="none" w:pos="2037"/>
-          <w:tab w:val="left" w:leader="none" w:pos="2967"/>
-          <w:tab w:val="left" w:leader="none" w:pos="5058"/>
-          <w:tab w:val="left" w:leader="none" w:pos="6094"/>
-          <w:tab w:val="left" w:leader="none" w:pos="7249"/>
-          <w:tab w:val="left" w:leader="none" w:pos="8874"/>
-        </w:tabs>
-        <w:spacing w:before="120"/>
-        <w:ind w:left="374"/>
-        <w:rPr>
-          <w:b/>
-          <w:sz w:val="24"/>
-        </w:rPr>
-      </w:pPr>
-      <w:r>
-        <w:rPr>
-          <w:b/>
-          <w:spacing w:val="-2"/>
-          <w:sz w:val="24"/>
-        </w:rPr>
-        <w:t xml:space="preserve">ARTICLE</w:t>
-      </w:r>
-      <w:r>
-        <w:rPr>
-          <w:b/>
-          <w:sz w:val="24"/>
-        </w:rPr>
-        <w:tab/>
-      </w:r>
-      <w:r>
-        <w:rPr>
-          <w:b/>
-          <w:spacing w:val="-4"/>
-          <w:sz w:val="24"/>
-        </w:rPr>
-        <w:t xml:space="preserve">.52.</w:t>
-      </w:r>
-      <w:r>
-        <w:rPr>
-          <w:b/>
-          <w:sz w:val="24"/>
-        </w:rPr>
-        <w:tab/>
-      </w:r>
-      <w:r>
-        <w:rPr>
-          <w:b/>
-          <w:spacing w:val="-2"/>
-          <w:sz w:val="24"/>
-        </w:rPr>
-        <w:t xml:space="preserve">BORDEREAU</w:t>
-      </w:r>
-      <w:r>
-        <w:rPr>
-          <w:b/>
-          <w:sz w:val="24"/>
-        </w:rPr>
-        <w:tab/>
-      </w:r>
-      <w:r>
-        <w:rPr>
-          <w:b/>
-          <w:spacing w:val="-5"/>
-          <w:sz w:val="24"/>
-        </w:rPr>
-        <w:t xml:space="preserve">DES</w:t>
-      </w:r>
-      <w:r>
-        <w:rPr>
-          <w:b/>
-          <w:sz w:val="24"/>
-        </w:rPr>
-        <w:tab/>
-      </w:r>
-      <w:r>
-        <w:rPr>
-          <w:b/>
-          <w:spacing w:val="-4"/>
-          <w:sz w:val="24"/>
-        </w:rPr>
-        <w:t xml:space="preserve">PRIX</w:t>
-      </w:r>
-      <w:r>
-        <w:rPr>
-          <w:b/>
-          <w:sz w:val="24"/>
-        </w:rPr>
-        <w:tab/>
-      </w:r>
-      <w:r>
-        <w:rPr>
-          <w:b/>
-          <w:spacing w:val="-2"/>
-          <w:sz w:val="24"/>
-        </w:rPr>
-        <w:t xml:space="preserve">DETAILS</w:t>
-      </w:r>
-      <w:r>
-        <w:rPr>
-          <w:b/>
-          <w:sz w:val="24"/>
-        </w:rPr>
-        <w:tab/>
-      </w:r>
-      <w:r>
-        <w:rPr>
-          <w:b/>
-          <w:spacing w:val="-2"/>
-          <w:sz w:val="24"/>
-        </w:rPr>
-        <w:t xml:space="preserve">ESTIMATIFS</w:t>
-      </w:r>
-      <w:r>
-        <w:rPr>
-          <w:b/>
-          <w:sz w:val="24"/>
-        </w:rPr>
-      </w:r>
-      <w:r>
-        <w:rPr>
-          <w:b/>
-          <w:sz w:val="24"/>
-        </w:rPr>
-      </w:r>
-    </w:p>
-    <w:p>
-      <w:pPr>
-        <w:pBdr/>
-        <w:spacing/>
-        <w:ind/>
-        <w:rPr/>
-      </w:pPr>
-      <w:r/>
-      <w:r/>
-      <w:r/>
-    </w:p>
-    <w:p>
-      <w:pPr>
-        <w:pBdr/>
-        <w:spacing/>
-        <w:ind/>
-        <w:rPr/>
-      </w:pPr>
-      <w:r>
-        <w:br w:type="page" w:clear="all"/>
-      </w:r>
-      <w:r/>
-      <w:r/>
-    </w:p>
-    <w:p>
-      <w:pPr>
-        <w:pBdr/>
-        <w:spacing w:before="65"/>
-        <w:ind w:right="1556" w:left="1696"/>
-        <w:jc w:val="center"/>
-        <w:rPr>
-          <w:sz w:val="28"/>
-        </w:rPr>
-      </w:pPr>
-      <w:r>
-        <w:rPr>
-          <w:sz w:val="28"/>
-          <w:u w:val="single"/>
-        </w:rPr>
-        <w:t xml:space="preserve">Appeld’offresouvert</w:t>
-      </w:r>
-      <w:r>
-        <w:rPr>
-          <w:spacing w:val="-2"/>
-          <w:sz w:val="28"/>
-          <w:u w:val="single"/>
-        </w:rPr>
-        <w:t xml:space="preserve">national</w:t>
-      </w:r>
-      <w:r>
-        <w:rPr>
-          <w:sz w:val="28"/>
-        </w:rPr>
-      </w:r>
-      <w:r>
-        <w:rPr>
-          <w:sz w:val="28"/>
-        </w:rPr>
-      </w:r>
-    </w:p>
-    <w:p>
-      <w:pPr>
-        <w:pBdr/>
-        <w:tabs>
-          <w:tab w:val="left" w:leader="dot" w:pos="6318"/>
-        </w:tabs>
-        <w:spacing w:before="73" w:line="398" w:lineRule="auto"/>
-        <w:ind w:right="3624" w:firstLine="662" w:left="3759"/>
-        <w:rPr>
-          <w:b/>
-          <w:sz w:val="32"/>
-        </w:rPr>
-      </w:pPr>
-      <w:r>
-        <w:rPr>
-          <w:b/>
-          <w:sz w:val="32"/>
-        </w:rPr>
-        <w:t xml:space="preserve">N° </w:t>
-      </w:r>
-      <w:r>
-        <w:rPr>
-          <w:b/>
-          <w:sz w:val="32"/>
-        </w:rPr>
-        <w:t xml:space="preserve">XX </w:t>
-      </w:r>
-      <w:r>
-        <w:rPr>
-          <w:b/>
-          <w:sz w:val="32"/>
-        </w:rPr>
-        <w:t xml:space="preserve">TME2025 MarchéN</w:t>
-      </w:r>
-      <w:r>
-        <w:rPr>
-          <w:b/>
-          <w:sz w:val="32"/>
-        </w:rPr>
-        <w:tab/>
-      </w:r>
-      <w:r>
-        <w:rPr>
-          <w:b/>
-          <w:spacing w:val="-4"/>
-          <w:sz w:val="32"/>
-        </w:rPr>
-        <w:t xml:space="preserve">/2025</w:t>
-      </w:r>
-      <w:r>
-        <w:rPr>
-          <w:b/>
-          <w:sz w:val="32"/>
-        </w:rPr>
-      </w:r>
-      <w:r>
-        <w:rPr>
-          <w:b/>
-          <w:sz w:val="32"/>
-        </w:rPr>
-      </w:r>
-    </w:p>
-    <w:p>
-      <w:pPr>
-        <w:pBdr/>
-        <w:spacing w:line="332" w:lineRule="exact"/>
-        <w:ind w:left="5027"/>
-        <w:rPr>
-          <w:b/>
-          <w:sz w:val="32"/>
-        </w:rPr>
-      </w:pPr>
-      <w:r>
-        <w:rPr>
-          <w:b/>
-          <w:spacing w:val="-2"/>
-          <w:sz w:val="32"/>
-        </w:rPr>
-        <w:t xml:space="preserve">Passé</w:t>
-      </w:r>
-      <w:r>
-        <w:rPr>
-          <w:b/>
-          <w:sz w:val="32"/>
-        </w:rPr>
-      </w:r>
-      <w:r>
-        <w:rPr>
-          <w:b/>
-          <w:sz w:val="32"/>
-        </w:rPr>
-      </w:r>
-    </w:p>
-    <w:p>
-      <w:pPr>
-        <w:pStyle w:val="904"/>
-        <w:pBdr/>
-        <w:spacing w:before="9"/>
-        <w:ind/>
-        <w:rPr>
-          <w:b/>
-        </w:rPr>
-      </w:pPr>
-      <w:r>
-        <w:rPr>
-          <w:b/>
-        </w:rPr>
-      </w:r>
-      <w:r>
-        <w:rPr>
-          <w:b/>
-        </w:rPr>
-      </w:r>
-      <w:r>
-        <w:rPr>
-          <w:b/>
-        </w:rPr>
-      </w:r>
-    </w:p>
-    <w:tbl>
-      <w:tblPr>
-        <w:tblStyle w:val="1_548"/>
-        <w:tblInd w:w="48" w:type="dxa"/>
-        <w:tblW w:w="0" w:type="auto"/>
-        <w:tblBorders/>
-        <w:tblLayout w:type="fixed"/>
-        <w:tblLook w:val="01E0" w:firstRow="1" w:lastRow="1" w:firstColumn="1" w:lastColumn="1" w:noHBand="0" w:noVBand="0"/>
-      </w:tblPr>
-      <w:tblGrid>
-        <w:gridCol w:w="4970"/>
-        <w:gridCol w:w="2010"/>
-        <w:gridCol w:w="1532"/>
-        <w:gridCol w:w="360"/>
-        <w:gridCol w:w="929"/>
-      </w:tblGrid>
-      <w:tr>
-        <w:trPr>
-          <w:trHeight w:val="255"/>
-        </w:trPr>
-        <w:tc>
-          <w:tcPr>
-            <w:tcBorders>
-              <w:top w:val="single" w:color="000000" w:sz="6" w:space="0"/>
-              <w:left w:val="single" w:color="000000" w:sz="6" w:space="0"/>
-              <w:right w:val="single" w:color="000000" w:sz="6" w:space="0"/>
-            </w:tcBorders>
-            <w:tcW w:w="4970" w:type="dxa"/>
-            <w:textDirection w:val="lrTb"/>
-            <w:noWrap w:val="false"/>
-          </w:tcPr>
-          <w:p>
-            <w:pPr>
-              <w:pStyle w:val="1_550"/>
-              <w:pBdr/>
-              <w:spacing w:line="204" w:lineRule="exact"/>
-              <w:ind w:left="524"/>
-              <w:jc w:val="center"/>
-              <w:rPr>
-                <w:rFonts w:ascii="Times New Roman" w:hAnsi="Times New Roman"/>
-                <w:b/>
-                <w:sz w:val="24"/>
-              </w:rPr>
-            </w:pPr>
-            <w:r>
-              <w:rPr>
-                <w:rFonts w:ascii="Times New Roman" w:hAnsi="Times New Roman"/>
-                <w:b/>
-                <w:sz w:val="24"/>
-                <w:u w:val="single"/>
-              </w:rPr>
-              <w:t xml:space="preserve">LePrésidentduConseildela</w:t>
-            </w:r>
-            <w:r>
-              <w:rPr>
-                <w:rFonts w:ascii="Times New Roman" w:hAnsi="Times New Roman"/>
-                <w:b/>
-                <w:spacing w:val="-2"/>
-                <w:sz w:val="24"/>
-                <w:u w:val="single"/>
-              </w:rPr>
-              <w:t xml:space="preserve">Commune</w:t>
-            </w:r>
-            <w:r>
-              <w:rPr>
-                <w:rFonts w:ascii="Times New Roman" w:hAnsi="Times New Roman"/>
-                <w:b/>
-                <w:sz w:val="24"/>
-              </w:rPr>
-            </w:r>
-            <w:r>
-              <w:rPr>
-                <w:rFonts w:ascii="Times New Roman" w:hAnsi="Times New Roman"/>
-                <w:b/>
-                <w:sz w:val="24"/>
-              </w:rPr>
-            </w:r>
-          </w:p>
-        </w:tc>
-        <w:tc>
-          <w:tcPr>
-            <w:tcBorders>
-              <w:top w:val="single" w:color="000000" w:sz="6" w:space="0"/>
-              <w:left w:val="single" w:color="000000" w:sz="6" w:space="0"/>
-            </w:tcBorders>
-            <w:tcW w:w="2010" w:type="dxa"/>
-            <w:textDirection w:val="lrTb"/>
-            <w:noWrap w:val="false"/>
-          </w:tcPr>
-          <w:p>
-            <w:pPr>
-              <w:pStyle w:val="1_550"/>
-              <w:pBdr/>
-              <w:spacing w:line="204" w:lineRule="exact"/>
-              <w:ind w:left="873"/>
-              <w:rPr>
-                <w:rFonts w:ascii="Times New Roman"/>
-                <w:sz w:val="24"/>
-              </w:rPr>
-            </w:pPr>
-            <w:r>
-              <w:rPr>
-                <w:rFonts w:ascii="Times New Roman"/>
-                <w:sz w:val="24"/>
-              </w:rPr>
-              <w:t xml:space="preserve">Agissant</w:t>
-            </w:r>
-            <w:r>
-              <w:rPr>
-                <w:rFonts w:ascii="Times New Roman"/>
-                <w:spacing w:val="-5"/>
-                <w:sz w:val="24"/>
-              </w:rPr>
-              <w:t xml:space="preserve">au</w:t>
-            </w:r>
-            <w:r>
-              <w:rPr>
-                <w:rFonts w:ascii="Times New Roman"/>
-                <w:sz w:val="24"/>
-              </w:rPr>
-            </w:r>
-            <w:r>
-              <w:rPr>
-                <w:rFonts w:ascii="Times New Roman"/>
-                <w:sz w:val="24"/>
-              </w:rPr>
-            </w:r>
-          </w:p>
-        </w:tc>
-        <w:tc>
-          <w:tcPr>
-            <w:tcBorders>
-              <w:top w:val="single" w:color="000000" w:sz="6" w:space="0"/>
-            </w:tcBorders>
-            <w:tcW w:w="1532" w:type="dxa"/>
-            <w:textDirection w:val="lrTb"/>
-            <w:noWrap w:val="false"/>
-          </w:tcPr>
-          <w:p>
-            <w:pPr>
-              <w:pStyle w:val="1_550"/>
-              <w:pBdr/>
-              <w:tabs>
-                <w:tab w:val="left" w:leader="none" w:pos="743"/>
-              </w:tabs>
-              <w:spacing w:line="204" w:lineRule="exact"/>
-              <w:ind w:left="117"/>
-              <w:rPr>
-                <w:rFonts w:ascii="Times New Roman"/>
-                <w:sz w:val="24"/>
-              </w:rPr>
-            </w:pPr>
-            <w:r>
-              <w:rPr>
-                <w:rFonts w:ascii="Times New Roman"/>
-                <w:spacing w:val="-5"/>
-                <w:sz w:val="24"/>
-              </w:rPr>
-              <w:t xml:space="preserve">nom</w:t>
-            </w:r>
-            <w:r>
-              <w:rPr>
-                <w:rFonts w:ascii="Times New Roman"/>
-                <w:sz w:val="24"/>
-              </w:rPr>
-              <w:tab/>
-              <w:t xml:space="preserve">et</w:t>
-            </w:r>
-            <w:r>
-              <w:rPr>
-                <w:rFonts w:ascii="Times New Roman"/>
-                <w:spacing w:val="-4"/>
-                <w:sz w:val="24"/>
-              </w:rPr>
-              <w:t xml:space="preserve">pour</w:t>
-            </w:r>
-            <w:r>
-              <w:rPr>
-                <w:rFonts w:ascii="Times New Roman"/>
-                <w:sz w:val="24"/>
-              </w:rPr>
-            </w:r>
-            <w:r>
-              <w:rPr>
-                <w:rFonts w:ascii="Times New Roman"/>
-                <w:sz w:val="24"/>
-              </w:rPr>
-            </w:r>
-          </w:p>
-        </w:tc>
-        <w:tc>
-          <w:tcPr>
-            <w:tcBorders>
-              <w:top w:val="single" w:color="000000" w:sz="6" w:space="0"/>
-            </w:tcBorders>
-            <w:tcW w:w="360" w:type="dxa"/>
-            <w:textDirection w:val="lrTb"/>
-            <w:noWrap w:val="false"/>
-          </w:tcPr>
-          <w:p>
-            <w:pPr>
-              <w:pStyle w:val="1_550"/>
-              <w:pBdr/>
-              <w:spacing w:line="204" w:lineRule="exact"/>
-              <w:ind w:left="117"/>
-              <w:rPr>
-                <w:rFonts w:ascii="Times New Roman"/>
-                <w:sz w:val="24"/>
-              </w:rPr>
-            </w:pPr>
-            <w:r>
-              <w:rPr>
-                <w:rFonts w:ascii="Times New Roman"/>
-                <w:spacing w:val="-5"/>
-                <w:sz w:val="24"/>
-              </w:rPr>
-              <w:t xml:space="preserve">le</w:t>
-            </w:r>
-            <w:r>
-              <w:rPr>
-                <w:rFonts w:ascii="Times New Roman"/>
-                <w:sz w:val="24"/>
-              </w:rPr>
-            </w:r>
-            <w:r>
-              <w:rPr>
-                <w:rFonts w:ascii="Times New Roman"/>
-                <w:sz w:val="24"/>
-              </w:rPr>
-            </w:r>
-          </w:p>
-        </w:tc>
-        <w:tc>
-          <w:tcPr>
-            <w:tcBorders>
-              <w:top w:val="single" w:color="000000" w:sz="6" w:space="0"/>
-              <w:right w:val="single" w:color="000000" w:sz="6" w:space="0"/>
-            </w:tcBorders>
-            <w:tcW w:w="929" w:type="dxa"/>
-            <w:textDirection w:val="lrTb"/>
-            <w:noWrap w:val="false"/>
-          </w:tcPr>
-          <w:p>
-            <w:pPr>
-              <w:pStyle w:val="1_550"/>
-              <w:pBdr/>
-              <w:spacing w:line="204" w:lineRule="exact"/>
-              <w:ind w:right="175"/>
-              <w:jc w:val="right"/>
-              <w:rPr>
-                <w:rFonts w:ascii="Times New Roman"/>
-                <w:sz w:val="24"/>
-              </w:rPr>
-            </w:pPr>
-            <w:r>
-              <w:rPr>
-                <w:rFonts w:ascii="Times New Roman"/>
-                <w:spacing w:val="-2"/>
-                <w:sz w:val="24"/>
-              </w:rPr>
-              <w:t xml:space="preserve">compte</w:t>
-            </w:r>
-            <w:r>
-              <w:rPr>
-                <w:rFonts w:ascii="Times New Roman"/>
-                <w:sz w:val="24"/>
-              </w:rPr>
-            </w:r>
-            <w:r>
-              <w:rPr>
-                <w:rFonts w:ascii="Times New Roman"/>
-                <w:sz w:val="24"/>
-              </w:rPr>
-            </w:r>
-          </w:p>
-        </w:tc>
-      </w:tr>
-      <w:tr>
-        <w:trPr>
-          <w:trHeight w:val="460"/>
-        </w:trPr>
-        <w:tc>
-          <w:tcPr>
-            <w:tcBorders>
-              <w:left w:val="single" w:color="000000" w:sz="6" w:space="0"/>
-              <w:bottom w:val="single" w:color="000000" w:sz="6" w:space="0"/>
-              <w:right w:val="single" w:color="000000" w:sz="6" w:space="0"/>
-            </w:tcBorders>
-            <w:tcW w:w="4970" w:type="dxa"/>
-            <w:textDirection w:val="lrTb"/>
-            <w:noWrap w:val="false"/>
-          </w:tcPr>
-          <w:p>
-            <w:pPr>
-              <w:pStyle w:val="1_550"/>
-              <w:pBdr/>
-              <w:spacing w:line="267" w:lineRule="exact"/>
-              <w:ind w:left="524"/>
-              <w:jc w:val="center"/>
-              <w:rPr>
-                <w:rFonts w:ascii="Times New Roman" w:hAnsi="Times New Roman"/>
-                <w:b/>
-                <w:sz w:val="24"/>
-              </w:rPr>
-            </w:pPr>
-            <w:r>
-              <w:rPr>
-                <w:rFonts w:ascii="Times New Roman" w:hAnsi="Times New Roman"/>
-                <w:b/>
-                <w:sz w:val="24"/>
-                <w:u w:val="single"/>
-              </w:rPr>
-              <w:t xml:space="preserve">De JERADA</w:t>
-            </w:r>
-            <w:r>
-              <w:rPr>
-                <w:rFonts w:ascii="Times New Roman" w:hAnsi="Times New Roman"/>
-                <w:b/>
-                <w:sz w:val="24"/>
-              </w:rPr>
-            </w:r>
-            <w:r>
-              <w:rPr>
-                <w:rFonts w:ascii="Times New Roman" w:hAnsi="Times New Roman"/>
-                <w:b/>
-                <w:sz w:val="24"/>
-              </w:rPr>
-            </w:r>
-          </w:p>
-        </w:tc>
-        <w:tc>
-          <w:tcPr>
-            <w:tcBorders>
-              <w:left w:val="single" w:color="000000" w:sz="6" w:space="0"/>
-              <w:bottom w:val="single" w:color="000000" w:sz="6" w:space="0"/>
-            </w:tcBorders>
-            <w:tcW w:w="2010" w:type="dxa"/>
-            <w:textDirection w:val="lrTb"/>
-            <w:noWrap w:val="false"/>
-          </w:tcPr>
-          <w:p>
-            <w:pPr>
-              <w:pStyle w:val="1_550"/>
-              <w:pBdr/>
-              <w:tabs>
-                <w:tab w:val="left" w:leader="none" w:pos="1737"/>
-              </w:tabs>
-              <w:spacing w:before="8"/>
-              <w:ind w:left="873"/>
-              <w:rPr>
-                <w:rFonts w:ascii="Times New Roman"/>
-                <w:sz w:val="24"/>
-              </w:rPr>
-            </w:pPr>
-            <w:r>
-              <w:rPr>
-                <w:rFonts w:ascii="Times New Roman"/>
-                <w:spacing w:val="-5"/>
-                <w:sz w:val="24"/>
-              </w:rPr>
-              <w:t xml:space="preserve">dela</w:t>
-            </w:r>
-            <w:r>
-              <w:rPr>
-                <w:rFonts w:ascii="Times New Roman"/>
-                <w:sz w:val="24"/>
-              </w:rPr>
-            </w:r>
-            <w:r>
-              <w:rPr>
-                <w:rFonts w:ascii="Times New Roman"/>
-                <w:sz w:val="24"/>
-              </w:rPr>
-            </w:r>
-          </w:p>
-        </w:tc>
-        <w:tc>
-          <w:tcPr>
-            <w:tcBorders>
-              <w:bottom w:val="single" w:color="000000" w:sz="6" w:space="0"/>
-            </w:tcBorders>
-            <w:tcW w:w="1532" w:type="dxa"/>
-            <w:textDirection w:val="lrTb"/>
-            <w:noWrap w:val="false"/>
-          </w:tcPr>
-          <w:p>
-            <w:pPr>
-              <w:pStyle w:val="1_550"/>
-              <w:pBdr/>
-              <w:spacing w:before="8"/>
-              <w:ind w:left="405"/>
-              <w:rPr>
-                <w:rFonts w:ascii="Times New Roman"/>
-                <w:sz w:val="24"/>
-              </w:rPr>
-            </w:pPr>
-            <w:r>
-              <w:rPr>
-                <w:rFonts w:ascii="Times New Roman"/>
-                <w:spacing w:val="-2"/>
-                <w:sz w:val="24"/>
-              </w:rPr>
-              <w:t xml:space="preserve">Commune</w:t>
-            </w:r>
-            <w:r>
-              <w:rPr>
-                <w:rFonts w:ascii="Times New Roman"/>
-                <w:sz w:val="24"/>
-              </w:rPr>
-            </w:r>
-            <w:r>
-              <w:rPr>
-                <w:rFonts w:ascii="Times New Roman"/>
-                <w:sz w:val="24"/>
-              </w:rPr>
-            </w:r>
-          </w:p>
-        </w:tc>
-        <w:tc>
-          <w:tcPr>
-            <w:tcBorders>
-              <w:bottom w:val="single" w:color="000000" w:sz="6" w:space="0"/>
-            </w:tcBorders>
-            <w:tcW w:w="360" w:type="dxa"/>
-            <w:textDirection w:val="lrTb"/>
-            <w:noWrap w:val="false"/>
-          </w:tcPr>
-          <w:p>
-            <w:pPr>
-              <w:pStyle w:val="1_550"/>
-              <w:pBdr/>
-              <w:spacing/>
-              <w:ind/>
-              <w:rPr>
-                <w:rFonts w:ascii="Times New Roman"/>
-                <w:sz w:val="24"/>
-              </w:rPr>
-            </w:pPr>
-            <w:r>
-              <w:rPr>
-                <w:rFonts w:ascii="Times New Roman"/>
-                <w:sz w:val="24"/>
-              </w:rPr>
-              <w:t xml:space="preserve">de</w:t>
-            </w:r>
-            <w:r>
-              <w:rPr>
-                <w:rFonts w:ascii="Times New Roman"/>
-                <w:sz w:val="24"/>
-              </w:rPr>
-            </w:r>
-            <w:r>
-              <w:rPr>
-                <w:rFonts w:ascii="Times New Roman"/>
-                <w:sz w:val="24"/>
-              </w:rPr>
-            </w:r>
-          </w:p>
-        </w:tc>
-        <w:tc>
-          <w:tcPr>
-            <w:tcBorders>
-              <w:bottom w:val="single" w:color="000000" w:sz="6" w:space="0"/>
-              <w:right w:val="single" w:color="000000" w:sz="6" w:space="0"/>
-            </w:tcBorders>
-            <w:tcW w:w="929" w:type="dxa"/>
-            <w:textDirection w:val="lrTb"/>
-            <w:noWrap w:val="false"/>
-          </w:tcPr>
-          <w:p>
-            <w:pPr>
-              <w:pStyle w:val="1_550"/>
-              <w:pBdr/>
-              <w:spacing w:before="8"/>
-              <w:ind w:right="177"/>
-              <w:jc w:val="right"/>
-              <w:rPr>
-                <w:rFonts w:ascii="Times New Roman" w:hAnsi="Times New Roman"/>
-                <w:sz w:val="24"/>
-              </w:rPr>
-            </w:pPr>
-            <w:r>
-              <w:rPr>
-                <w:rFonts w:ascii="Times New Roman" w:hAnsi="Times New Roman"/>
-                <w:spacing w:val="-2"/>
-                <w:sz w:val="24"/>
-              </w:rPr>
-              <w:t xml:space="preserve">Jerada</w:t>
-            </w:r>
-            <w:r>
-              <w:rPr>
-                <w:rFonts w:ascii="Times New Roman" w:hAnsi="Times New Roman"/>
-                <w:sz w:val="24"/>
-              </w:rPr>
-            </w:r>
-            <w:r>
-              <w:rPr>
-                <w:rFonts w:ascii="Times New Roman" w:hAnsi="Times New Roman"/>
-                <w:sz w:val="24"/>
-              </w:rPr>
-            </w:r>
-          </w:p>
-        </w:tc>
-      </w:tr>
-    </w:tbl>
-    <w:p>
-      <w:pPr>
-        <w:pBdr/>
-        <w:spacing/>
-        <w:ind w:left="566"/>
-        <w:rPr>
-          <w:b/>
-          <w:i/>
-          <w:sz w:val="24"/>
-        </w:rPr>
-      </w:pPr>
-      <w:r>
-        <w:rPr>
-          <w:b/>
-          <w:i/>
-          <w:sz w:val="24"/>
-          <w:u w:val="single"/>
-        </w:rPr>
-        <w:t xml:space="preserve">Entrelessoussignés </w:t>
-      </w:r>
-      <w:r>
-        <w:rPr>
-          <w:b/>
-          <w:i/>
-          <w:spacing w:val="-10"/>
-          <w:sz w:val="24"/>
-          <w:u w:val="single"/>
-        </w:rPr>
-        <w:t xml:space="preserve">:</w:t>
-      </w:r>
-      <w:r>
-        <w:rPr>
-          <w:b/>
-          <w:i/>
-          <w:sz w:val="24"/>
-        </w:rPr>
-      </w:r>
-      <w:r>
-        <w:rPr>
-          <w:b/>
-          <w:i/>
-          <w:sz w:val="24"/>
-        </w:rPr>
-      </w:r>
-    </w:p>
-    <w:p>
-      <w:pPr>
-        <w:pStyle w:val="904"/>
-        <w:pBdr/>
-        <w:spacing w:before="5"/>
-        <w:ind/>
-        <w:rPr>
-          <w:b/>
-          <w:i/>
-          <w:sz w:val="18"/>
-        </w:rPr>
-      </w:pPr>
-      <w:r>
-        <w:rPr>
-          <w:b/>
-          <w:i/>
-          <w:sz w:val="18"/>
-        </w:rPr>
-      </w:r>
-      <w:r>
-        <w:rPr>
-          <w:b/>
-          <w:i/>
-          <w:sz w:val="18"/>
-        </w:rPr>
-      </w:r>
-      <w:r>
-        <w:rPr>
-          <w:b/>
-          <w:i/>
-          <w:sz w:val="18"/>
-        </w:rPr>
-      </w:r>
-    </w:p>
-    <w:p>
-      <w:pPr>
-        <w:pBdr/>
-        <w:spacing w:before="35"/>
-        <w:ind w:left="566"/>
-        <w:rPr>
-          <w:b/>
-          <w:i/>
-          <w:sz w:val="24"/>
-        </w:rPr>
-      </w:pPr>
-      <w:r>
-        <w:rPr>
-          <w:b/>
-          <w:i/>
-          <w:sz w:val="24"/>
-          <w:u w:val="single"/>
-        </w:rPr>
-        <w:t xml:space="preserve">D'une</w:t>
-      </w:r>
-      <w:r>
-        <w:rPr>
-          <w:b/>
-          <w:i/>
-          <w:spacing w:val="-4"/>
-          <w:sz w:val="24"/>
-          <w:u w:val="single"/>
-        </w:rPr>
-        <w:t xml:space="preserve">part</w:t>
-      </w:r>
-      <w:r>
-        <w:rPr>
-          <w:b/>
-          <w:i/>
-          <w:sz w:val="24"/>
-        </w:rPr>
-      </w:r>
-      <w:r>
-        <w:rPr>
-          <w:b/>
-          <w:i/>
-          <w:sz w:val="24"/>
-        </w:rPr>
-      </w:r>
-    </w:p>
-    <w:p>
-      <w:pPr>
-        <w:pStyle w:val="904"/>
-        <w:pBdr/>
-        <w:spacing w:before="38"/>
-        <w:ind/>
-        <w:rPr>
-          <w:b/>
-          <w:i/>
-          <w:sz w:val="20"/>
-        </w:rPr>
-      </w:pPr>
-      <w:r>
-        <w:rPr>
-          <w:b/>
-          <w:i/>
-          <w:sz w:val="20"/>
-        </w:rPr>
-      </w:r>
-      <w:r>
-        <w:rPr>
-          <w:b/>
-          <w:i/>
-          <w:sz w:val="20"/>
-        </w:rPr>
-      </w:r>
-      <w:r>
-        <w:rPr>
-          <w:b/>
-          <w:i/>
-          <w:sz w:val="20"/>
-        </w:rPr>
-      </w:r>
-    </w:p>
-    <w:tbl>
-      <w:tblPr>
-        <w:tblStyle w:val="1_548"/>
-        <w:tblInd w:w="98" w:type="dxa"/>
-        <w:tblW w:w="0" w:type="auto"/>
-        <w:tblBorders>
-          <w:top w:val="single" w:color="000000" w:sz="6" w:space="0"/>
-          <w:left w:val="single" w:color="000000" w:sz="6" w:space="0"/>
-          <w:bottom w:val="single" w:color="000000" w:sz="6" w:space="0"/>
-          <w:right w:val="single" w:color="000000" w:sz="6" w:space="0"/>
-          <w:insideH w:val="single" w:color="000000" w:sz="6" w:space="0"/>
-          <w:insideV w:val="single" w:color="000000" w:sz="6" w:space="0"/>
-        </w:tblBorders>
-        <w:tblLayout w:type="fixed"/>
-        <w:tblLook w:val="01E0" w:firstRow="1" w:lastRow="1" w:firstColumn="1" w:lastColumn="1" w:noHBand="0" w:noVBand="0"/>
-      </w:tblPr>
-      <w:tblGrid>
-        <w:gridCol w:w="5298"/>
-        <w:gridCol w:w="5053"/>
-      </w:tblGrid>
-      <w:tr>
-        <w:trPr>
-          <w:trHeight w:val="527"/>
-        </w:trPr>
-        <w:tc>
-          <w:tcPr>
-            <w:tcBorders/>
-            <w:tcW w:w="5298" w:type="dxa"/>
-            <w:textDirection w:val="lrTb"/>
-            <w:noWrap w:val="false"/>
-          </w:tcPr>
-          <w:p>
-            <w:pPr>
-              <w:pStyle w:val="1_550"/>
-              <w:pBdr/>
-              <w:spacing w:before="87"/>
-              <w:ind w:left="153"/>
-              <w:rPr>
-                <w:rFonts w:ascii="Times New Roman"/>
-                <w:sz w:val="24"/>
-              </w:rPr>
-            </w:pPr>
-            <w:r>
-              <w:rPr>
-                <w:rFonts w:ascii="Times New Roman"/>
-                <w:spacing w:val="-2"/>
-                <w:sz w:val="24"/>
-              </w:rPr>
-              <w:t xml:space="preserve">Monsieur</w:t>
-            </w:r>
-            <w:r>
-              <w:rPr>
-                <w:rFonts w:ascii="Times New Roman"/>
-                <w:sz w:val="24"/>
-              </w:rPr>
-            </w:r>
-            <w:r>
-              <w:rPr>
-                <w:rFonts w:ascii="Times New Roman"/>
-                <w:sz w:val="24"/>
-              </w:rPr>
-            </w:r>
-          </w:p>
-        </w:tc>
-        <w:tc>
-          <w:tcPr>
-            <w:tcBorders/>
-            <w:tcW w:w="5053" w:type="dxa"/>
-            <w:textDirection w:val="lrTb"/>
-            <w:noWrap w:val="false"/>
-          </w:tcPr>
-          <w:p>
-            <w:pPr>
-              <w:pStyle w:val="1_550"/>
-              <w:pBdr/>
-              <w:spacing/>
-              <w:ind/>
-              <w:rPr>
-                <w:rFonts w:ascii="Times New Roman"/>
-                <w:sz w:val="24"/>
-              </w:rPr>
-            </w:pPr>
-            <w:r>
-              <w:rPr>
-                <w:rFonts w:ascii="Times New Roman"/>
-                <w:sz w:val="24"/>
-              </w:rPr>
-            </w:r>
-            <w:r>
-              <w:rPr>
-                <w:rFonts w:ascii="Times New Roman"/>
-                <w:sz w:val="24"/>
-              </w:rPr>
-            </w:r>
-            <w:r>
-              <w:rPr>
-                <w:rFonts w:ascii="Times New Roman"/>
-                <w:sz w:val="24"/>
-              </w:rPr>
-            </w:r>
-          </w:p>
-        </w:tc>
-      </w:tr>
-      <w:tr>
-        <w:trPr>
-          <w:trHeight w:val="532"/>
-        </w:trPr>
-        <w:tc>
-          <w:tcPr>
-            <w:tcBorders/>
-            <w:tcW w:w="5298" w:type="dxa"/>
-            <w:textDirection w:val="lrTb"/>
-            <w:noWrap w:val="false"/>
-          </w:tcPr>
-          <w:p>
-            <w:pPr>
-              <w:pStyle w:val="1_550"/>
-              <w:pBdr/>
-              <w:spacing w:before="90"/>
-              <w:ind w:left="153"/>
-              <w:rPr>
-                <w:rFonts w:ascii="Times New Roman"/>
-                <w:sz w:val="24"/>
-              </w:rPr>
-            </w:pPr>
-            <w:r>
-              <w:rPr>
-                <w:rFonts w:ascii="Times New Roman"/>
-                <w:sz w:val="24"/>
-              </w:rPr>
-              <w:t xml:space="preserve">Agissant</w:t>
-            </w:r>
-            <w:r>
-              <w:rPr>
-                <w:rFonts w:ascii="Times New Roman"/>
-                <w:sz w:val="24"/>
-              </w:rPr>
-              <w:t xml:space="preserve"> </w:t>
-            </w:r>
-            <w:r>
-              <w:rPr>
-                <w:rFonts w:ascii="Times New Roman"/>
-                <w:sz w:val="24"/>
-              </w:rPr>
-              <w:t xml:space="preserve">au</w:t>
-            </w:r>
-            <w:r>
-              <w:rPr>
-                <w:rFonts w:ascii="Times New Roman"/>
-                <w:sz w:val="24"/>
-              </w:rPr>
-              <w:t xml:space="preserve"> </w:t>
-            </w:r>
-            <w:r>
-              <w:rPr>
-                <w:rFonts w:ascii="Times New Roman"/>
-                <w:sz w:val="24"/>
-              </w:rPr>
-              <w:t xml:space="preserve">nom</w:t>
-            </w:r>
-            <w:r>
-              <w:rPr>
-                <w:rFonts w:ascii="Times New Roman"/>
-                <w:sz w:val="24"/>
-              </w:rPr>
-              <w:t xml:space="preserve"> </w:t>
-            </w:r>
-            <w:r>
-              <w:rPr>
-                <w:rFonts w:ascii="Times New Roman"/>
-                <w:sz w:val="24"/>
-              </w:rPr>
-              <w:t xml:space="preserve">et</w:t>
-            </w:r>
-            <w:r>
-              <w:rPr>
-                <w:rFonts w:ascii="Times New Roman"/>
-                <w:sz w:val="24"/>
-              </w:rPr>
-              <w:t xml:space="preserve"> </w:t>
-            </w:r>
-            <w:r>
-              <w:rPr>
-                <w:rFonts w:ascii="Times New Roman"/>
-                <w:sz w:val="24"/>
-              </w:rPr>
-              <w:t xml:space="preserve">pour</w:t>
-            </w:r>
-            <w:r>
-              <w:rPr>
-                <w:rFonts w:ascii="Times New Roman"/>
-                <w:sz w:val="24"/>
-              </w:rPr>
-              <w:t xml:space="preserve"> </w:t>
-            </w:r>
-            <w:r>
-              <w:rPr>
-                <w:rFonts w:ascii="Times New Roman"/>
-                <w:sz w:val="24"/>
-              </w:rPr>
-              <w:t xml:space="preserve">le</w:t>
-            </w:r>
-            <w:r>
-              <w:rPr>
-                <w:rFonts w:ascii="Times New Roman"/>
-                <w:sz w:val="24"/>
-              </w:rPr>
-              <w:t xml:space="preserve"> </w:t>
-            </w:r>
-            <w:r>
-              <w:rPr>
-                <w:rFonts w:ascii="Times New Roman"/>
-                <w:sz w:val="24"/>
-              </w:rPr>
-              <w:t xml:space="preserve">compte</w:t>
-            </w:r>
-            <w:r>
-              <w:rPr>
-                <w:rFonts w:ascii="Times New Roman"/>
-                <w:spacing w:val="-5"/>
-                <w:sz w:val="24"/>
-              </w:rPr>
-              <w:t xml:space="preserve">de</w:t>
-            </w:r>
-            <w:r>
-              <w:rPr>
-                <w:rFonts w:ascii="Times New Roman"/>
-                <w:sz w:val="24"/>
-              </w:rPr>
-            </w:r>
-            <w:r>
-              <w:rPr>
-                <w:rFonts w:ascii="Times New Roman"/>
-                <w:sz w:val="24"/>
-              </w:rPr>
-            </w:r>
-          </w:p>
-        </w:tc>
-        <w:tc>
-          <w:tcPr>
-            <w:tcBorders/>
-            <w:tcW w:w="5053" w:type="dxa"/>
-            <w:textDirection w:val="lrTb"/>
-            <w:noWrap w:val="false"/>
-          </w:tcPr>
-          <w:p>
-            <w:pPr>
-              <w:pStyle w:val="1_550"/>
-              <w:pBdr/>
-              <w:spacing/>
-              <w:ind/>
-              <w:rPr>
-                <w:rFonts w:ascii="Times New Roman"/>
-                <w:sz w:val="24"/>
-              </w:rPr>
-            </w:pPr>
-            <w:r>
-              <w:rPr>
-                <w:rFonts w:ascii="Times New Roman"/>
-                <w:sz w:val="24"/>
-              </w:rPr>
-            </w:r>
-            <w:r>
-              <w:rPr>
-                <w:rFonts w:ascii="Times New Roman"/>
-                <w:sz w:val="24"/>
-              </w:rPr>
-            </w:r>
-            <w:r>
-              <w:rPr>
-                <w:rFonts w:ascii="Times New Roman"/>
-                <w:sz w:val="24"/>
-              </w:rPr>
-            </w:r>
-          </w:p>
-        </w:tc>
-      </w:tr>
-      <w:tr>
-        <w:trPr>
-          <w:trHeight w:val="525"/>
-        </w:trPr>
-        <w:tc>
-          <w:tcPr>
-            <w:tcBorders/>
-            <w:tcW w:w="5298" w:type="dxa"/>
-            <w:textDirection w:val="lrTb"/>
-            <w:noWrap w:val="false"/>
-          </w:tcPr>
-          <w:p>
-            <w:pPr>
-              <w:pStyle w:val="1_550"/>
-              <w:pBdr/>
-              <w:spacing w:before="85"/>
-              <w:ind w:left="153"/>
-              <w:rPr>
-                <w:rFonts w:ascii="Times New Roman" w:hAnsi="Times New Roman"/>
-                <w:sz w:val="24"/>
-              </w:rPr>
-            </w:pPr>
-            <w:r>
-              <w:rPr>
-                <w:rFonts w:ascii="Times New Roman" w:hAnsi="Times New Roman"/>
-                <w:sz w:val="24"/>
-              </w:rPr>
-              <w:t xml:space="preserve">En</w:t>
-            </w:r>
-            <w:r>
-              <w:rPr>
-                <w:rFonts w:ascii="Times New Roman" w:hAnsi="Times New Roman"/>
-                <w:sz w:val="24"/>
-              </w:rPr>
-              <w:t xml:space="preserve"> </w:t>
-            </w:r>
-            <w:r>
-              <w:rPr>
-                <w:rFonts w:ascii="Times New Roman" w:hAnsi="Times New Roman"/>
-                <w:sz w:val="24"/>
-              </w:rPr>
-              <w:t xml:space="preserve">qualité</w:t>
-            </w:r>
-            <w:r>
-              <w:rPr>
-                <w:rFonts w:ascii="Times New Roman" w:hAnsi="Times New Roman"/>
-                <w:sz w:val="24"/>
-              </w:rPr>
-              <w:t xml:space="preserve"> </w:t>
-            </w:r>
-            <w:r>
-              <w:rPr>
-                <w:rFonts w:ascii="Times New Roman" w:hAnsi="Times New Roman"/>
-                <w:spacing w:val="-5"/>
-                <w:sz w:val="24"/>
-              </w:rPr>
-              <w:t xml:space="preserve">de</w:t>
-            </w:r>
-            <w:r>
-              <w:rPr>
-                <w:rFonts w:ascii="Times New Roman" w:hAnsi="Times New Roman"/>
-                <w:sz w:val="24"/>
-              </w:rPr>
-            </w:r>
-            <w:r>
-              <w:rPr>
-                <w:rFonts w:ascii="Times New Roman" w:hAnsi="Times New Roman"/>
-                <w:sz w:val="24"/>
-              </w:rPr>
-            </w:r>
-          </w:p>
-        </w:tc>
-        <w:tc>
-          <w:tcPr>
-            <w:tcBorders/>
-            <w:tcW w:w="5053" w:type="dxa"/>
-            <w:textDirection w:val="lrTb"/>
-            <w:noWrap w:val="false"/>
-          </w:tcPr>
-          <w:p>
-            <w:pPr>
-              <w:pStyle w:val="1_550"/>
-              <w:pBdr/>
-              <w:spacing/>
-              <w:ind/>
-              <w:rPr>
-                <w:rFonts w:ascii="Times New Roman"/>
-                <w:sz w:val="24"/>
-              </w:rPr>
-            </w:pPr>
-            <w:r>
-              <w:rPr>
-                <w:rFonts w:ascii="Times New Roman"/>
-                <w:sz w:val="24"/>
-              </w:rPr>
-            </w:r>
-            <w:r>
-              <w:rPr>
-                <w:rFonts w:ascii="Times New Roman"/>
-                <w:sz w:val="24"/>
-              </w:rPr>
-            </w:r>
-            <w:r>
-              <w:rPr>
-                <w:rFonts w:ascii="Times New Roman"/>
-                <w:sz w:val="24"/>
-              </w:rPr>
-            </w:r>
-          </w:p>
-        </w:tc>
-      </w:tr>
-      <w:tr>
-        <w:trPr>
-          <w:trHeight w:val="529"/>
-        </w:trPr>
-        <w:tc>
-          <w:tcPr>
-            <w:tcBorders/>
-            <w:tcW w:w="5298" w:type="dxa"/>
-            <w:textDirection w:val="lrTb"/>
-            <w:noWrap w:val="false"/>
-          </w:tcPr>
-          <w:p>
-            <w:pPr>
-              <w:pStyle w:val="1_550"/>
-              <w:pBdr/>
-              <w:spacing w:before="92"/>
-              <w:ind w:left="153"/>
-              <w:rPr>
-                <w:rFonts w:ascii="Times New Roman" w:hAnsi="Times New Roman"/>
-                <w:sz w:val="24"/>
-              </w:rPr>
-            </w:pPr>
-            <w:r>
-              <w:rPr>
-                <w:rFonts w:ascii="Times New Roman" w:hAnsi="Times New Roman"/>
-                <w:sz w:val="24"/>
-              </w:rPr>
-              <w:t xml:space="preserve">Faisant</w:t>
-            </w:r>
-            <w:r>
-              <w:rPr>
-                <w:rFonts w:ascii="Times New Roman" w:hAnsi="Times New Roman"/>
-                <w:sz w:val="24"/>
-              </w:rPr>
-              <w:t xml:space="preserve"> </w:t>
-            </w:r>
-            <w:r>
-              <w:rPr>
-                <w:rFonts w:ascii="Times New Roman" w:hAnsi="Times New Roman"/>
-                <w:sz w:val="24"/>
-              </w:rPr>
-              <w:t xml:space="preserve">élection</w:t>
-            </w:r>
-            <w:r>
-              <w:rPr>
-                <w:rFonts w:ascii="Times New Roman" w:hAnsi="Times New Roman"/>
-                <w:sz w:val="24"/>
-              </w:rPr>
-              <w:t xml:space="preserve"> </w:t>
-            </w:r>
-            <w:r>
-              <w:rPr>
-                <w:rFonts w:ascii="Times New Roman" w:hAnsi="Times New Roman"/>
-                <w:sz w:val="24"/>
-              </w:rPr>
-              <w:t xml:space="preserve">de</w:t>
-            </w:r>
-            <w:r>
-              <w:rPr>
-                <w:rFonts w:ascii="Times New Roman" w:hAnsi="Times New Roman"/>
-                <w:sz w:val="24"/>
-              </w:rPr>
-              <w:t xml:space="preserve"> </w:t>
-            </w:r>
-            <w:r>
-              <w:rPr>
-                <w:rFonts w:ascii="Times New Roman" w:hAnsi="Times New Roman"/>
-                <w:sz w:val="24"/>
-              </w:rPr>
-              <w:t xml:space="preserve">domicile</w:t>
-            </w:r>
-            <w:r>
-              <w:rPr>
-                <w:rFonts w:ascii="Times New Roman" w:hAnsi="Times New Roman"/>
-                <w:sz w:val="24"/>
-              </w:rPr>
-              <w:t xml:space="preserve"> </w:t>
-            </w:r>
-            <w:r>
-              <w:rPr>
-                <w:rFonts w:ascii="Times New Roman" w:hAnsi="Times New Roman"/>
-                <w:spacing w:val="-10"/>
-                <w:sz w:val="24"/>
-              </w:rPr>
-              <w:t xml:space="preserve">à</w:t>
-            </w:r>
-            <w:r>
-              <w:rPr>
-                <w:rFonts w:ascii="Times New Roman" w:hAnsi="Times New Roman"/>
-                <w:sz w:val="24"/>
-              </w:rPr>
-            </w:r>
-            <w:r>
-              <w:rPr>
-                <w:rFonts w:ascii="Times New Roman" w:hAnsi="Times New Roman"/>
-                <w:sz w:val="24"/>
-              </w:rPr>
-            </w:r>
-          </w:p>
-        </w:tc>
-        <w:tc>
-          <w:tcPr>
-            <w:tcBorders/>
-            <w:tcW w:w="5053" w:type="dxa"/>
-            <w:textDirection w:val="lrTb"/>
-            <w:noWrap w:val="false"/>
-          </w:tcPr>
-          <w:p>
-            <w:pPr>
-              <w:pStyle w:val="1_550"/>
-              <w:pBdr/>
-              <w:spacing/>
-              <w:ind/>
-              <w:rPr>
-                <w:rFonts w:ascii="Times New Roman"/>
-                <w:sz w:val="24"/>
-              </w:rPr>
-            </w:pPr>
-            <w:r>
-              <w:rPr>
-                <w:rFonts w:ascii="Times New Roman"/>
-                <w:sz w:val="24"/>
-              </w:rPr>
-            </w:r>
-            <w:r>
-              <w:rPr>
-                <w:rFonts w:ascii="Times New Roman"/>
-                <w:sz w:val="24"/>
-              </w:rPr>
-            </w:r>
-            <w:r>
-              <w:rPr>
-                <w:rFonts w:ascii="Times New Roman"/>
-                <w:sz w:val="24"/>
-              </w:rPr>
-            </w:r>
-          </w:p>
-        </w:tc>
-      </w:tr>
-      <w:tr>
-        <w:trPr>
-          <w:trHeight w:val="532"/>
-        </w:trPr>
-        <w:tc>
-          <w:tcPr>
-            <w:tcBorders/>
-            <w:tcW w:w="5298" w:type="dxa"/>
-            <w:textDirection w:val="lrTb"/>
-            <w:noWrap w:val="false"/>
-          </w:tcPr>
-          <w:p>
-            <w:pPr>
-              <w:pStyle w:val="1_550"/>
-              <w:pBdr/>
-              <w:spacing w:before="85"/>
-              <w:ind w:left="153"/>
-              <w:rPr>
-                <w:rFonts w:ascii="Times New Roman"/>
-                <w:sz w:val="24"/>
-              </w:rPr>
-            </w:pPr>
-            <w:r>
-              <w:rPr>
-                <w:rFonts w:ascii="Times New Roman"/>
-                <w:sz w:val="24"/>
-              </w:rPr>
-              <w:t xml:space="preserve">Capital</w:t>
-            </w:r>
-            <w:r>
-              <w:rPr>
-                <w:rFonts w:ascii="Times New Roman"/>
-                <w:sz w:val="24"/>
-              </w:rPr>
-              <w:t xml:space="preserve"> </w:t>
-            </w:r>
-            <w:r>
-              <w:rPr>
-                <w:rFonts w:ascii="Times New Roman"/>
-                <w:spacing w:val="-2"/>
-                <w:sz w:val="24"/>
-              </w:rPr>
-              <w:t xml:space="preserve">social</w:t>
-            </w:r>
-            <w:r>
-              <w:rPr>
-                <w:rFonts w:ascii="Times New Roman"/>
-                <w:sz w:val="24"/>
-              </w:rPr>
-            </w:r>
-            <w:r>
-              <w:rPr>
-                <w:rFonts w:ascii="Times New Roman"/>
-                <w:sz w:val="24"/>
-              </w:rPr>
-            </w:r>
-          </w:p>
-        </w:tc>
-        <w:tc>
-          <w:tcPr>
-            <w:tcBorders/>
-            <w:tcW w:w="5053" w:type="dxa"/>
-            <w:textDirection w:val="lrTb"/>
-            <w:noWrap w:val="false"/>
-          </w:tcPr>
-          <w:p>
-            <w:pPr>
-              <w:pStyle w:val="1_550"/>
-              <w:pBdr/>
-              <w:spacing/>
-              <w:ind/>
-              <w:rPr>
-                <w:rFonts w:ascii="Times New Roman"/>
-                <w:sz w:val="24"/>
-              </w:rPr>
-            </w:pPr>
-            <w:r>
-              <w:rPr>
-                <w:rFonts w:ascii="Times New Roman"/>
-                <w:sz w:val="24"/>
-              </w:rPr>
-            </w:r>
-            <w:r>
-              <w:rPr>
-                <w:rFonts w:ascii="Times New Roman"/>
-                <w:sz w:val="24"/>
-              </w:rPr>
-            </w:r>
-            <w:r>
-              <w:rPr>
-                <w:rFonts w:ascii="Times New Roman"/>
-                <w:sz w:val="24"/>
-              </w:rPr>
-            </w:r>
-          </w:p>
-        </w:tc>
-      </w:tr>
-      <w:tr>
-        <w:trPr>
-          <w:trHeight w:val="525"/>
-        </w:trPr>
-        <w:tc>
-          <w:tcPr>
-            <w:tcBorders/>
-            <w:tcW w:w="5298" w:type="dxa"/>
-            <w:textDirection w:val="lrTb"/>
-            <w:noWrap w:val="false"/>
-          </w:tcPr>
-          <w:p>
-            <w:pPr>
-              <w:pStyle w:val="1_550"/>
-              <w:pBdr/>
-              <w:spacing w:before="83"/>
-              <w:ind w:left="153"/>
-              <w:rPr>
-                <w:rFonts w:ascii="Times New Roman" w:hAnsi="Times New Roman"/>
-                <w:sz w:val="24"/>
-              </w:rPr>
-            </w:pPr>
-            <w:r>
-              <w:rPr>
-                <w:rFonts w:ascii="Times New Roman" w:hAnsi="Times New Roman"/>
-                <w:sz w:val="24"/>
-              </w:rPr>
-              <w:t xml:space="preserve">Registre</w:t>
-            </w:r>
-            <w:r>
-              <w:rPr>
-                <w:rFonts w:ascii="Times New Roman" w:hAnsi="Times New Roman"/>
-                <w:sz w:val="24"/>
-              </w:rPr>
-              <w:t xml:space="preserve"> </w:t>
-            </w:r>
-            <w:r>
-              <w:rPr>
-                <w:rFonts w:ascii="Times New Roman" w:hAnsi="Times New Roman"/>
-                <w:sz w:val="24"/>
-              </w:rPr>
-              <w:t xml:space="preserve">de</w:t>
-            </w:r>
-            <w:r>
-              <w:rPr>
-                <w:rFonts w:ascii="Times New Roman" w:hAnsi="Times New Roman"/>
-                <w:sz w:val="24"/>
-              </w:rPr>
-              <w:t xml:space="preserve"> </w:t>
-            </w:r>
-            <w:r>
-              <w:rPr>
-                <w:rFonts w:ascii="Times New Roman" w:hAnsi="Times New Roman"/>
-                <w:sz w:val="24"/>
-              </w:rPr>
-              <w:t xml:space="preserve">commerce</w:t>
-            </w:r>
-            <w:r>
-              <w:rPr>
-                <w:rFonts w:ascii="Times New Roman" w:hAnsi="Times New Roman"/>
-                <w:sz w:val="24"/>
-              </w:rPr>
-              <w:t xml:space="preserve"> </w:t>
-            </w:r>
-            <w:r>
-              <w:rPr>
-                <w:rFonts w:ascii="Times New Roman" w:hAnsi="Times New Roman"/>
-                <w:spacing w:val="-5"/>
-                <w:sz w:val="24"/>
-              </w:rPr>
-              <w:t xml:space="preserve">n°</w:t>
-            </w:r>
-            <w:r>
-              <w:rPr>
-                <w:rFonts w:ascii="Times New Roman" w:hAnsi="Times New Roman"/>
-                <w:sz w:val="24"/>
-              </w:rPr>
-            </w:r>
-            <w:r>
-              <w:rPr>
-                <w:rFonts w:ascii="Times New Roman" w:hAnsi="Times New Roman"/>
-                <w:sz w:val="24"/>
-              </w:rPr>
-            </w:r>
-          </w:p>
-        </w:tc>
-        <w:tc>
-          <w:tcPr>
-            <w:tcBorders/>
-            <w:tcW w:w="5053" w:type="dxa"/>
-            <w:textDirection w:val="lrTb"/>
-            <w:noWrap w:val="false"/>
-          </w:tcPr>
-          <w:p>
-            <w:pPr>
-              <w:pStyle w:val="1_550"/>
-              <w:pBdr/>
-              <w:spacing/>
-              <w:ind/>
-              <w:rPr>
-                <w:rFonts w:ascii="Times New Roman"/>
-                <w:sz w:val="24"/>
-              </w:rPr>
-            </w:pPr>
-            <w:r>
-              <w:rPr>
-                <w:rFonts w:ascii="Times New Roman"/>
-                <w:sz w:val="24"/>
-              </w:rPr>
-            </w:r>
-            <w:r>
-              <w:rPr>
-                <w:rFonts w:ascii="Times New Roman"/>
-                <w:sz w:val="24"/>
-              </w:rPr>
-            </w:r>
-            <w:r>
-              <w:rPr>
-                <w:rFonts w:ascii="Times New Roman"/>
-                <w:sz w:val="24"/>
-              </w:rPr>
-            </w:r>
-          </w:p>
-        </w:tc>
-      </w:tr>
-      <w:tr>
-        <w:trPr>
-          <w:trHeight w:val="529"/>
-        </w:trPr>
-        <w:tc>
-          <w:tcPr>
-            <w:tcBorders/>
-            <w:tcW w:w="5298" w:type="dxa"/>
-            <w:textDirection w:val="lrTb"/>
-            <w:noWrap w:val="false"/>
-          </w:tcPr>
-          <w:p>
-            <w:pPr>
-              <w:pStyle w:val="1_550"/>
-              <w:pBdr/>
-              <w:spacing w:before="90"/>
-              <w:ind w:left="153"/>
-              <w:rPr>
-                <w:rFonts w:ascii="Times New Roman" w:hAnsi="Times New Roman"/>
-                <w:sz w:val="24"/>
-              </w:rPr>
-            </w:pPr>
-            <w:r>
-              <w:rPr>
-                <w:rFonts w:ascii="Times New Roman" w:hAnsi="Times New Roman"/>
-                <w:sz w:val="24"/>
-              </w:rPr>
-              <w:t xml:space="preserve">C.N.S.S</w:t>
-            </w:r>
-            <w:r>
-              <w:rPr>
-                <w:rFonts w:ascii="Times New Roman" w:hAnsi="Times New Roman"/>
-                <w:sz w:val="24"/>
-              </w:rPr>
-              <w:t xml:space="preserve"> </w:t>
-            </w:r>
-            <w:r>
-              <w:rPr>
-                <w:rFonts w:ascii="Times New Roman" w:hAnsi="Times New Roman"/>
-                <w:spacing w:val="-5"/>
-                <w:sz w:val="24"/>
-              </w:rPr>
-              <w:t xml:space="preserve">n°</w:t>
-            </w:r>
-            <w:r>
-              <w:rPr>
-                <w:rFonts w:ascii="Times New Roman" w:hAnsi="Times New Roman"/>
-                <w:sz w:val="24"/>
-              </w:rPr>
-            </w:r>
-            <w:r>
-              <w:rPr>
-                <w:rFonts w:ascii="Times New Roman" w:hAnsi="Times New Roman"/>
-                <w:sz w:val="24"/>
-              </w:rPr>
-            </w:r>
-          </w:p>
-        </w:tc>
-        <w:tc>
-          <w:tcPr>
-            <w:tcBorders/>
-            <w:tcW w:w="5053" w:type="dxa"/>
-            <w:textDirection w:val="lrTb"/>
-            <w:noWrap w:val="false"/>
-          </w:tcPr>
-          <w:p>
-            <w:pPr>
-              <w:pStyle w:val="1_550"/>
-              <w:pBdr/>
-              <w:spacing/>
-              <w:ind/>
-              <w:rPr>
-                <w:rFonts w:ascii="Times New Roman"/>
-                <w:sz w:val="24"/>
-              </w:rPr>
-            </w:pPr>
-            <w:r>
-              <w:rPr>
-                <w:rFonts w:ascii="Times New Roman"/>
-                <w:sz w:val="24"/>
-              </w:rPr>
-            </w:r>
-            <w:r>
-              <w:rPr>
-                <w:rFonts w:ascii="Times New Roman"/>
-                <w:sz w:val="24"/>
-              </w:rPr>
-            </w:r>
-            <w:r>
-              <w:rPr>
-                <w:rFonts w:ascii="Times New Roman"/>
-                <w:sz w:val="24"/>
-              </w:rPr>
-            </w:r>
-          </w:p>
-        </w:tc>
-      </w:tr>
-      <w:tr>
-        <w:trPr>
-          <w:trHeight w:val="532"/>
-        </w:trPr>
-        <w:tc>
-          <w:tcPr>
-            <w:tcBorders/>
-            <w:tcW w:w="5298" w:type="dxa"/>
-            <w:textDirection w:val="lrTb"/>
-            <w:noWrap w:val="false"/>
-          </w:tcPr>
-          <w:p>
-            <w:pPr>
-              <w:pStyle w:val="1_550"/>
-              <w:pBdr/>
-              <w:spacing w:before="85"/>
-              <w:ind w:left="153"/>
-              <w:rPr>
-                <w:rFonts w:ascii="Times New Roman"/>
-                <w:sz w:val="24"/>
-              </w:rPr>
-            </w:pPr>
-            <w:r>
-              <w:rPr>
-                <w:rFonts w:ascii="Times New Roman"/>
-                <w:spacing w:val="-2"/>
-                <w:sz w:val="24"/>
-              </w:rPr>
-              <w:t xml:space="preserve">I.C.E</w:t>
-            </w:r>
-            <w:r>
-              <w:rPr>
-                <w:rFonts w:ascii="Times New Roman"/>
-                <w:sz w:val="24"/>
-              </w:rPr>
-            </w:r>
-            <w:r>
-              <w:rPr>
-                <w:rFonts w:ascii="Times New Roman"/>
-                <w:sz w:val="24"/>
-              </w:rPr>
-            </w:r>
-          </w:p>
-        </w:tc>
-        <w:tc>
-          <w:tcPr>
-            <w:tcBorders/>
-            <w:tcW w:w="5053" w:type="dxa"/>
-            <w:textDirection w:val="lrTb"/>
-            <w:noWrap w:val="false"/>
-          </w:tcPr>
-          <w:p>
-            <w:pPr>
-              <w:pStyle w:val="1_550"/>
-              <w:pBdr/>
-              <w:spacing/>
-              <w:ind/>
-              <w:rPr>
-                <w:rFonts w:ascii="Times New Roman"/>
-                <w:sz w:val="24"/>
-              </w:rPr>
-            </w:pPr>
-            <w:r>
-              <w:rPr>
-                <w:rFonts w:ascii="Times New Roman"/>
-                <w:sz w:val="24"/>
-              </w:rPr>
-            </w:r>
-            <w:r>
-              <w:rPr>
-                <w:rFonts w:ascii="Times New Roman"/>
-                <w:sz w:val="24"/>
-              </w:rPr>
-            </w:r>
-            <w:r>
-              <w:rPr>
-                <w:rFonts w:ascii="Times New Roman"/>
-                <w:sz w:val="24"/>
-              </w:rPr>
-            </w:r>
-          </w:p>
-        </w:tc>
-      </w:tr>
-      <w:tr>
-        <w:trPr>
-          <w:trHeight w:val="525"/>
-        </w:trPr>
-        <w:tc>
-          <w:tcPr>
-            <w:tcBorders/>
-            <w:tcW w:w="5298" w:type="dxa"/>
-            <w:textDirection w:val="lrTb"/>
-            <w:noWrap w:val="false"/>
-          </w:tcPr>
-          <w:p>
-            <w:pPr>
-              <w:pStyle w:val="1_550"/>
-              <w:pBdr/>
-              <w:spacing w:before="88"/>
-              <w:ind w:left="153"/>
-              <w:rPr>
-                <w:rFonts w:ascii="Times New Roman"/>
-                <w:sz w:val="24"/>
-              </w:rPr>
-            </w:pPr>
-            <w:r>
-              <w:rPr>
-                <w:rFonts w:ascii="Times New Roman"/>
-                <w:sz w:val="24"/>
-              </w:rPr>
-              <w:t xml:space="preserve">Identifiant</w:t>
-            </w:r>
-            <w:r>
-              <w:rPr>
-                <w:rFonts w:ascii="Times New Roman"/>
-                <w:spacing w:val="-2"/>
-                <w:sz w:val="24"/>
-              </w:rPr>
-              <w:t xml:space="preserve">fiscal</w:t>
-            </w:r>
-            <w:r>
-              <w:rPr>
-                <w:rFonts w:ascii="Times New Roman"/>
-                <w:sz w:val="24"/>
-              </w:rPr>
-            </w:r>
-            <w:r>
-              <w:rPr>
-                <w:rFonts w:ascii="Times New Roman"/>
-                <w:sz w:val="24"/>
-              </w:rPr>
-            </w:r>
-          </w:p>
-        </w:tc>
-        <w:tc>
-          <w:tcPr>
-            <w:tcBorders/>
-            <w:tcW w:w="5053" w:type="dxa"/>
-            <w:textDirection w:val="lrTb"/>
-            <w:noWrap w:val="false"/>
-          </w:tcPr>
-          <w:p>
-            <w:pPr>
-              <w:pStyle w:val="1_550"/>
-              <w:pBdr/>
-              <w:spacing/>
-              <w:ind/>
-              <w:rPr>
-                <w:rFonts w:ascii="Times New Roman"/>
-                <w:sz w:val="24"/>
-              </w:rPr>
-            </w:pPr>
-            <w:r>
-              <w:rPr>
-                <w:rFonts w:ascii="Times New Roman"/>
-                <w:sz w:val="24"/>
-              </w:rPr>
-            </w:r>
-            <w:r>
-              <w:rPr>
-                <w:rFonts w:ascii="Times New Roman"/>
-                <w:sz w:val="24"/>
-              </w:rPr>
-            </w:r>
-            <w:r>
-              <w:rPr>
-                <w:rFonts w:ascii="Times New Roman"/>
-                <w:sz w:val="24"/>
-              </w:rPr>
-            </w:r>
-          </w:p>
-        </w:tc>
-      </w:tr>
-      <w:tr>
-        <w:trPr>
-          <w:trHeight w:val="529"/>
-        </w:trPr>
-        <w:tc>
-          <w:tcPr>
-            <w:tcBorders/>
-            <w:tcW w:w="5298" w:type="dxa"/>
-            <w:textDirection w:val="lrTb"/>
-            <w:noWrap w:val="false"/>
-          </w:tcPr>
-          <w:p>
-            <w:pPr>
-              <w:pStyle w:val="1_550"/>
-              <w:pBdr/>
-              <w:spacing w:before="87"/>
-              <w:ind w:left="153"/>
-              <w:rPr>
-                <w:rFonts w:ascii="Times New Roman" w:hAnsi="Times New Roman"/>
-                <w:sz w:val="24"/>
-              </w:rPr>
-            </w:pPr>
-            <w:r>
-              <w:rPr>
-                <w:rFonts w:ascii="Times New Roman" w:hAnsi="Times New Roman"/>
-                <w:sz w:val="24"/>
-              </w:rPr>
-              <w:t xml:space="preserve">Compte</w:t>
-            </w:r>
-            <w:r>
-              <w:rPr>
-                <w:rFonts w:ascii="Times New Roman" w:hAnsi="Times New Roman"/>
-                <w:sz w:val="24"/>
-              </w:rPr>
-              <w:t xml:space="preserve"> </w:t>
-            </w:r>
-            <w:r>
-              <w:rPr>
-                <w:rFonts w:ascii="Times New Roman" w:hAnsi="Times New Roman"/>
-                <w:sz w:val="24"/>
-              </w:rPr>
-              <w:t xml:space="preserve">Bancaire</w:t>
-            </w:r>
-            <w:r>
-              <w:rPr>
-                <w:rFonts w:ascii="Times New Roman" w:hAnsi="Times New Roman"/>
-                <w:sz w:val="24"/>
-              </w:rPr>
-              <w:t xml:space="preserve"> </w:t>
-            </w:r>
-            <w:r>
-              <w:rPr>
-                <w:rFonts w:ascii="Times New Roman" w:hAnsi="Times New Roman"/>
-                <w:spacing w:val="-5"/>
-                <w:sz w:val="24"/>
-              </w:rPr>
-              <w:t xml:space="preserve">n°</w:t>
-            </w:r>
-            <w:r>
-              <w:rPr>
-                <w:rFonts w:ascii="Times New Roman" w:hAnsi="Times New Roman"/>
-                <w:sz w:val="24"/>
-              </w:rPr>
-            </w:r>
-            <w:r>
-              <w:rPr>
-                <w:rFonts w:ascii="Times New Roman" w:hAnsi="Times New Roman"/>
-                <w:sz w:val="24"/>
-              </w:rPr>
-            </w:r>
-          </w:p>
-        </w:tc>
-        <w:tc>
-          <w:tcPr>
-            <w:tcBorders/>
-            <w:tcW w:w="5053" w:type="dxa"/>
-            <w:textDirection w:val="lrTb"/>
-            <w:noWrap w:val="false"/>
-          </w:tcPr>
-          <w:p>
-            <w:pPr>
-              <w:pStyle w:val="1_550"/>
-              <w:pBdr/>
-              <w:spacing/>
-              <w:ind/>
-              <w:rPr>
-                <w:rFonts w:ascii="Times New Roman"/>
-                <w:sz w:val="24"/>
-              </w:rPr>
-            </w:pPr>
-            <w:r>
-              <w:rPr>
-                <w:rFonts w:ascii="Times New Roman"/>
-                <w:sz w:val="24"/>
-              </w:rPr>
-            </w:r>
-            <w:r>
-              <w:rPr>
-                <w:rFonts w:ascii="Times New Roman"/>
-                <w:sz w:val="24"/>
-              </w:rPr>
-            </w:r>
-            <w:r>
-              <w:rPr>
-                <w:rFonts w:ascii="Times New Roman"/>
-                <w:sz w:val="24"/>
-              </w:rPr>
-            </w:r>
-          </w:p>
-        </w:tc>
-      </w:tr>
-      <w:tr>
-        <w:trPr>
-          <w:trHeight w:val="529"/>
-        </w:trPr>
-        <w:tc>
-          <w:tcPr>
-            <w:tcBorders/>
-            <w:tcW w:w="5298" w:type="dxa"/>
-            <w:textDirection w:val="lrTb"/>
-            <w:noWrap w:val="false"/>
-          </w:tcPr>
-          <w:p>
-            <w:pPr>
-              <w:pStyle w:val="1_550"/>
-              <w:pBdr/>
-              <w:spacing w:before="85"/>
-              <w:ind w:left="153"/>
-              <w:rPr>
-                <w:rFonts w:ascii="Times New Roman"/>
-                <w:sz w:val="24"/>
-              </w:rPr>
-            </w:pPr>
-            <w:r>
-              <w:rPr>
-                <w:rFonts w:ascii="Times New Roman"/>
-                <w:spacing w:val="-2"/>
-                <w:sz w:val="24"/>
-              </w:rPr>
-              <w:t xml:space="preserve">Patente</w:t>
-            </w:r>
-            <w:r>
-              <w:rPr>
-                <w:rFonts w:ascii="Times New Roman"/>
-                <w:sz w:val="24"/>
-              </w:rPr>
-            </w:r>
-            <w:r>
-              <w:rPr>
-                <w:rFonts w:ascii="Times New Roman"/>
-                <w:sz w:val="24"/>
-              </w:rPr>
-            </w:r>
-          </w:p>
-        </w:tc>
-        <w:tc>
-          <w:tcPr>
-            <w:tcBorders/>
-            <w:tcW w:w="5053" w:type="dxa"/>
-            <w:textDirection w:val="lrTb"/>
-            <w:noWrap w:val="false"/>
-          </w:tcPr>
-          <w:p>
-            <w:pPr>
-              <w:pStyle w:val="1_550"/>
-              <w:pBdr/>
-              <w:spacing/>
-              <w:ind/>
-              <w:rPr>
-                <w:rFonts w:ascii="Times New Roman"/>
-                <w:sz w:val="24"/>
-              </w:rPr>
-            </w:pPr>
-            <w:r>
-              <w:rPr>
-                <w:rFonts w:ascii="Times New Roman"/>
-                <w:sz w:val="24"/>
-              </w:rPr>
-            </w:r>
-            <w:r>
-              <w:rPr>
-                <w:rFonts w:ascii="Times New Roman"/>
-                <w:sz w:val="24"/>
-              </w:rPr>
-            </w:r>
-            <w:r>
-              <w:rPr>
-                <w:rFonts w:ascii="Times New Roman"/>
-                <w:sz w:val="24"/>
-              </w:rPr>
-            </w:r>
-          </w:p>
-        </w:tc>
-      </w:tr>
-    </w:tbl>
-    <w:p>
-      <w:pPr>
-        <w:pBdr/>
-        <w:spacing w:before="246"/>
-        <w:ind w:left="566"/>
-        <w:rPr>
-          <w:b/>
-          <w:i/>
-          <w:sz w:val="24"/>
-        </w:rPr>
-      </w:pPr>
-      <w:r>
-        <w:rPr>
-          <w:b/>
-          <w:i/>
-          <w:sz w:val="24"/>
-          <w:u w:val="single"/>
-        </w:rPr>
-        <w:t xml:space="preserve">D’autre</w:t>
-      </w:r>
-      <w:r>
-        <w:rPr>
-          <w:b/>
-          <w:i/>
-          <w:sz w:val="24"/>
-          <w:u w:val="single"/>
-        </w:rPr>
-        <w:t xml:space="preserve"> </w:t>
-      </w:r>
-      <w:r>
-        <w:rPr>
-          <w:b/>
-          <w:i/>
-          <w:spacing w:val="-4"/>
-          <w:sz w:val="24"/>
-          <w:u w:val="single"/>
-        </w:rPr>
-        <w:t xml:space="preserve">part</w:t>
-      </w:r>
-      <w:r>
-        <w:rPr>
-          <w:b/>
-          <w:i/>
-          <w:sz w:val="24"/>
-        </w:rPr>
-      </w:r>
-      <w:r>
-        <w:rPr>
-          <w:b/>
-          <w:i/>
-          <w:sz w:val="24"/>
-        </w:rPr>
-      </w:r>
-    </w:p>
-    <w:p>
-      <w:pPr>
-        <w:pStyle w:val="904"/>
-        <w:pBdr/>
-        <w:spacing/>
-        <w:ind/>
-        <w:rPr>
-          <w:b/>
-          <w:i/>
-        </w:rPr>
-      </w:pPr>
-      <w:r>
-        <w:rPr>
-          <w:b/>
-          <w:i/>
-        </w:rPr>
-      </w:r>
-      <w:r>
-        <w:rPr>
-          <w:b/>
-          <w:i/>
-        </w:rPr>
-      </w:r>
-      <w:r>
-        <w:rPr>
-          <w:b/>
-          <w:i/>
-        </w:rPr>
-      </w:r>
-    </w:p>
-    <w:p>
-      <w:pPr>
-        <w:pStyle w:val="904"/>
-        <w:pBdr/>
-        <w:spacing w:before="129"/>
-        <w:ind/>
-        <w:rPr>
-          <w:b/>
-          <w:i/>
-        </w:rPr>
-      </w:pPr>
-      <w:r>
-        <w:rPr>
-          <w:b/>
-          <w:i/>
-        </w:rPr>
-      </w:r>
-      <w:r>
-        <w:rPr>
-          <w:b/>
-          <w:i/>
-        </w:rPr>
-      </w:r>
-      <w:r>
-        <w:rPr>
-          <w:b/>
-          <w:i/>
-        </w:rPr>
-      </w:r>
-    </w:p>
-    <w:p>
-      <w:pPr>
-        <w:pBdr/>
-        <w:spacing w:before="1"/>
-        <w:ind w:left="566"/>
-        <w:rPr>
-          <w:b/>
-          <w:sz w:val="24"/>
-        </w:rPr>
-      </w:pPr>
-      <w:r>
-        <w:rPr>
-          <w:sz w:val="28"/>
-          <w:lang w:eastAsia="fr-FR"/>
-        </w:rPr>
-        <mc:AlternateContent>
-          <mc:Choice Requires="wpg">
-            <w:drawing>
-              <wp:anchor xmlns:wp="http://schemas.openxmlformats.org/drawingml/2006/wordprocessingDrawing" xmlns:wp14="http://schemas.microsoft.com/office/word/2010/wordprocessingDrawing" distT="0" distB="0" distL="0" distR="0" simplePos="0" relativeHeight="251658240" behindDoc="1" locked="0" layoutInCell="1" allowOverlap="1">
-                <wp:simplePos x="0" y="0"/>
-                <wp:positionH relativeFrom="page">
-                  <wp:posOffset>1188720</wp:posOffset>
-                </wp:positionH>
-                <wp:positionV relativeFrom="page">
-                  <wp:posOffset>10335260</wp:posOffset>
-                </wp:positionV>
-                <wp:extent cx="5289550" cy="56515"/>
-                <wp:effectExtent l="0" t="0" r="0" b="0"/>
-                <wp:wrapNone/>
-                <wp:docPr id="2" name="Graphic 11"/>
-                <wp:cNvGraphicFramePr/>
-                <a:graphic xmlns:a="http://schemas.openxmlformats.org/drawingml/2006/main">
-                  <a:graphicData uri="http://schemas.microsoft.com/office/word/2010/wordprocessingShape">
-                    <wps:wsp>
-                      <wps:cNvPr id="0" name=""/>
-                      <wps:cNvSpPr/>
-                      <wps:spPr bwMode="auto">
-                        <a:xfrm>
-                          <a:off x="0" y="0"/>
-                          <a:ext cx="5289549" cy="56514"/>
-                        </a:xfrm>
-                        <a:custGeom>
-                          <a:avLst>
-                            <a:gd name="adj0" fmla="val 0"/>
-                            <a:gd name="adj1" fmla="val 0"/>
-                            <a:gd name="adj2" fmla="val 0"/>
-                          </a:avLst>
-                          <a:gdLst>
-                            <a:gd name="gd0" fmla="val 65536"/>
-                            <a:gd name="gd1" fmla="val 5289169"/>
-                            <a:gd name="gd2" fmla="val 47256"/>
-                            <a:gd name="gd3" fmla="val 0"/>
-                            <a:gd name="gd4" fmla="val 47256"/>
-                            <a:gd name="gd5" fmla="+- gd3 0 0"/>
-                            <a:gd name="gd6" fmla="+- gd4 9132 0"/>
-                            <a:gd name="gd7" fmla="val 5289169"/>
-                            <a:gd name="gd8" fmla="val 56388"/>
-                            <a:gd name="gd9" fmla="+- gd7 0 0"/>
-                            <a:gd name="gd10" fmla="+- gd8 -9132 0"/>
-                            <a:gd name="gd11" fmla="val 5289169"/>
-                            <a:gd name="gd12" fmla="val 0"/>
-                            <a:gd name="gd13" fmla="val 0"/>
-                            <a:gd name="gd14" fmla="val 0"/>
-                            <a:gd name="gd15" fmla="val 0"/>
-                            <a:gd name="gd16" fmla="val 38100"/>
-                            <a:gd name="gd17" fmla="+- gd15 5289169 0"/>
-                            <a:gd name="gd18" fmla="+- gd16 0 0"/>
-                            <a:gd name="gd19" fmla="val 5289169"/>
-                            <a:gd name="gd20" fmla="val 0"/>
-                          </a:gdLst>
-                          <a:ahLst/>
-                          <a:cxnLst/>
-                          <a:rect l="0" t="0" r="r" b="b"/>
-                          <a:pathLst>
-                            <a:path w="5289550" h="56515" fill="norm" stroke="1" extrusionOk="0">
-                              <a:moveTo>
-                                <a:pt x="gd1" y="gd2"/>
-                              </a:moveTo>
-                              <a:lnTo>
-                                <a:pt x="gd3" y="gd4"/>
-                              </a:lnTo>
-                              <a:lnTo>
-                                <a:pt x="gd5" y="gd6"/>
-                              </a:lnTo>
-                              <a:lnTo>
-                                <a:pt x="gd7" y="gd8"/>
-                              </a:lnTo>
-                              <a:lnTo>
-                                <a:pt x="gd9" y="gd10"/>
-                              </a:lnTo>
-                              <a:close/>
-                            </a:path>
-                            <a:path w="5289550" h="56515" fill="norm" stroke="1" extrusionOk="0">
-                              <a:moveTo>
-                                <a:pt x="gd11" y="gd12"/>
-                              </a:moveTo>
-                              <a:lnTo>
-                                <a:pt x="gd13" y="gd14"/>
-                              </a:lnTo>
-                              <a:lnTo>
-                                <a:pt x="gd15" y="gd16"/>
-                              </a:lnTo>
-                              <a:lnTo>
-                                <a:pt x="gd17" y="gd18"/>
-                              </a:lnTo>
-                              <a:lnTo>
-                                <a:pt x="gd19" y="gd20"/>
-                              </a:lnTo>
-                              <a:close/>
-                            </a:path>
-                          </a:pathLst>
-                        </a:custGeom>
-                        <a:solidFill>
-                          <a:srgbClr val="5C0000"/>
-                        </a:solidFill>
-                        <a:ln>
-                          <a:noFill/>
-                          <a:round/>
-                        </a:ln>
-                      </wps:spPr>
-                      <wps:bodyPr rot="0">
-                        <a:prstTxWarp prst="textNoShape">
-                          <a:avLst/>
-                        </a:prstTxWarp>
-                        <a:noAutofit/>
-                      </wps:bodyPr>
-                    </wps:wsp>
-                  </a:graphicData>
-                </a:graphic>
-              </wp:anchor>
-            </w:drawing>
-          </mc:Choice>
-          <mc:Fallback>
-            <w:pict>
-              <v:shape id="shape 1" o:spid="_x0000_s1" style="position:absolute;z-index:-251658240;o:allowoverlap:true;o:allowincell:true;mso-position-horizontal-relative:page;margin-left:93.60pt;mso-position-horizontal:absolute;mso-position-vertical-relative:page;margin-top:813.80pt;mso-position-vertical:absolute;width:416.50pt;height:4.45pt;mso-wrap-distance-left:0.00pt;mso-wrap-distance-top:0.00pt;mso-wrap-distance-right:0.00pt;mso-wrap-distance-bottom:0.00pt;visibility:visible;" path="m99991,83616l0,83616l0,99773l99991,99773l99991,83616xem99991,0l0,0l0,67414l99991,67414l99991,0xe" coordsize="100000,100000" fillcolor="#5C0000" stroked="f">
-                <v:path textboxrect="0,0,0,0"/>
-              </v:shape>
-            </w:pict>
-          </mc:Fallback>
-        </mc:AlternateContent>
-      </w:r>
-      <w:r>
-        <w:rPr>
-          <w:b/>
-          <w:sz w:val="24"/>
-          <w:u w:val="single"/>
-        </w:rPr>
-        <w:t xml:space="preserve">Il</w:t>
-      </w:r>
-      <w:r>
-        <w:rPr>
-          <w:b/>
-          <w:sz w:val="24"/>
-          <w:u w:val="single"/>
-        </w:rPr>
-        <w:t xml:space="preserve"> </w:t>
-      </w:r>
-      <w:r>
-        <w:rPr>
-          <w:b/>
-          <w:sz w:val="24"/>
-          <w:u w:val="single"/>
-        </w:rPr>
-        <w:t xml:space="preserve">a été</w:t>
-      </w:r>
-      <w:r>
-        <w:rPr>
-          <w:b/>
-          <w:sz w:val="24"/>
-          <w:u w:val="single"/>
-        </w:rPr>
-        <w:t xml:space="preserve"> </w:t>
-      </w:r>
-      <w:r>
-        <w:rPr>
-          <w:b/>
-          <w:sz w:val="24"/>
-          <w:u w:val="single"/>
-        </w:rPr>
-        <w:t xml:space="preserve">arrêté</w:t>
-      </w:r>
-      <w:r>
-        <w:rPr>
-          <w:b/>
-          <w:sz w:val="24"/>
-          <w:u w:val="single"/>
-        </w:rPr>
-        <w:t xml:space="preserve"> </w:t>
-      </w:r>
-      <w:r>
-        <w:rPr>
-          <w:b/>
-          <w:sz w:val="24"/>
-          <w:u w:val="single"/>
-        </w:rPr>
-        <w:t xml:space="preserve">et</w:t>
-      </w:r>
-      <w:r>
-        <w:rPr>
-          <w:b/>
-          <w:sz w:val="24"/>
-          <w:u w:val="single"/>
-        </w:rPr>
-        <w:t xml:space="preserve"> </w:t>
-      </w:r>
-      <w:r>
-        <w:rPr>
-          <w:b/>
-          <w:sz w:val="24"/>
-          <w:u w:val="single"/>
-        </w:rPr>
-        <w:t xml:space="preserve">convenu</w:t>
-      </w:r>
-      <w:r>
-        <w:rPr>
-          <w:b/>
-          <w:sz w:val="24"/>
-          <w:u w:val="single"/>
-        </w:rPr>
-        <w:t xml:space="preserve"> </w:t>
-      </w:r>
-      <w:r>
-        <w:rPr>
-          <w:b/>
-          <w:sz w:val="24"/>
-          <w:u w:val="single"/>
-        </w:rPr>
-        <w:t xml:space="preserve">ce</w:t>
-      </w:r>
-      <w:r>
-        <w:rPr>
-          <w:b/>
-          <w:sz w:val="24"/>
-          <w:u w:val="single"/>
-        </w:rPr>
-        <w:t xml:space="preserve"> </w:t>
-      </w:r>
-      <w:r>
-        <w:rPr>
-          <w:b/>
-          <w:sz w:val="24"/>
-          <w:u w:val="single"/>
-        </w:rPr>
-        <w:t xml:space="preserve">qui suit</w:t>
-      </w:r>
-      <w:r>
-        <w:rPr>
-          <w:b/>
-          <w:spacing w:val="-10"/>
-          <w:sz w:val="24"/>
-          <w:u w:val="single"/>
-        </w:rPr>
-        <w:t xml:space="preserve">:</w:t>
-      </w:r>
-      <w:r>
-        <w:rPr>
-          <w:b/>
-          <w:sz w:val="24"/>
-        </w:rPr>
-      </w:r>
-      <w:r>
-        <w:rPr>
-          <w:b/>
-          <w:sz w:val="24"/>
-        </w:rPr>
-      </w:r>
-    </w:p>
-    <w:p>
-      <w:pPr>
-        <w:pBdr/>
-        <w:spacing/>
-        <w:ind/>
-        <w:rPr/>
-      </w:pPr>
-      <w:r>
-        <w:br w:type="page" w:clear="all"/>
-      </w:r>
-      <w:r/>
-      <w:r/>
-    </w:p>
-    <w:p>
-      <w:pPr>
         <w:pStyle w:val="872"/>
         <w:pBdr/>
         <w:spacing/>
         <w:ind w:firstLine="0" w:left="2124"/>
         <w:jc w:val="both"/>
-        <w:rPr>
-          <w:sz w:val="50"/>
-          <w:szCs w:val="50"/>
-        </w:rPr>
+        <w:rPr/>
       </w:pPr>
       <w:r>
         <w:rPr>
@@ -4859,60 +1070,32 @@
           <w:sz w:val="48"/>
           <w:szCs w:val="48"/>
         </w:rPr>
-        <w:t xml:space="preserve">  </w:t>
+        <w:t xml:space="preserve">   </w:t>
       </w:r>
       <w:r>
-        <w:rPr>
-          <w:b/>
-          <w:bCs/>
-          <w:sz w:val="50"/>
-          <w:szCs w:val="50"/>
-        </w:rPr>
-        <w:t xml:space="preserve"> </w:t>
-      </w:r>
-      <w:r>
-        <w:rPr>
-          <w:sz w:val="50"/>
-          <w:szCs w:val="50"/>
-        </w:rPr>
         <w:t xml:space="preserve">Les </w:t>
       </w:r>
       <w:r>
         <w:rPr>
           <w:rFonts w:ascii="DejaVu Sans" w:hAnsi="DejaVu Sans" w:eastAsia="DejaVu Sans" w:cs="DejaVu Sans"/>
-          <w:sz w:val="50"/>
-          <w:szCs w:val="50"/>
         </w:rPr>
         <w:t xml:space="preserve">Projects </w:t>
       </w:r>
       <w:r>
-        <w:rPr>
-          <w:sz w:val="50"/>
-          <w:szCs w:val="50"/>
-        </w:rPr>
         <w:t xml:space="preserve">de </w:t>
       </w:r>
       <w:r>
         <w:rPr>
           <w:rStyle w:val="884"/>
-          <w:sz w:val="50"/>
-          <w:szCs w:val="50"/>
         </w:rPr>
         <w:t xml:space="preserve">Abdou</w:t>
       </w:r>
       <w:r>
         <w:rPr>
           <w:rStyle w:val="884"/>
-          <w:sz w:val="50"/>
-          <w:szCs w:val="50"/>
         </w:rPr>
       </w:r>
-      <w:r>
-        <w:rPr>
-          <w:sz w:val="50"/>
-          <w:szCs w:val="50"/>
-        </w:rPr>
-      </w:r>
+      <w:r/>
     </w:p>
     <w:p>
       <w:pPr>
@@ -4920,31 +1103,6 @@
         <w:spacing/>
         <w:ind/>
         <w:rPr/>
-      </w:pPr>
-      <w:r>
-        <w:rPr>
-          <w:highlight w:val="none"/>
-        </w:rPr>
-      </w:r>
-      <w:r>
-        <w:rPr>
-          <w:highlight w:val="none"/>
-        </w:rPr>
-      </w:r>
-      <w:r>
-        <w:rPr>
-          <w:highlight w:val="none"/>
-        </w:rPr>
-      </w:r>
-    </w:p>
-    <w:p>
-      <w:pPr>
-        <w:pBdr/>
-        <w:spacing/>
-        <w:ind w:firstLine="708"/>
-        <w:rPr>
-          <w:highlight w:val="none"/>
-        </w:rPr>
       </w:pPr>
       <w:r>
         <w:t xml:space="preserve">{#projects}</w:t>
@@ -4954,69 +1112,69 @@
     <w:p>
       <w:pPr>
         <w:pBdr/>
-        <w:spacing/>
-        <w:ind/>
-        <w:rPr/>
-      </w:pPr>
-      <w:r/>
+        <w:tabs>
+          <w:tab w:val="left" w:leader="none" w:pos="1840"/>
+        </w:tabs>
+        <w:spacing/>
+        <w:ind/>
+        <w:rPr>
+          <w:rStyle w:val="885"/>
+        </w:rPr>
+      </w:pPr>
       <w:r>
         <w:rPr>
           <w:rStyle w:val="885"/>
-          <w:sz w:val="40"/>
-          <w:szCs w:val="40"/>
+          <w:highlight w:val="none"/>
+        </w:rPr>
+      </w:r>
+      <w:r>
+        <w:rPr>
+          <w:rStyle w:val="885"/>
+          <w:highlight w:val="none"/>
+        </w:rPr>
+      </w:r>
+      <w:r>
+        <w:rPr>
+          <w:rStyle w:val="885"/>
+        </w:rPr>
+      </w:r>
+    </w:p>
+    <w:p>
+      <w:pPr>
+        <w:pBdr/>
+        <w:tabs>
+          <w:tab w:val="left" w:leader="none" w:pos="1840"/>
+        </w:tabs>
+        <w:spacing/>
+        <w:ind/>
+        <w:rPr>
+          <w:rStyle w:val="885"/>
+          <w:highlight w:val="none"/>
+        </w:rPr>
+      </w:pPr>
+      <w:r>
+        <w:rPr>
+          <w:rStyle w:val="885"/>
         </w:rPr>
         <w:t xml:space="preserve">Project</w:t>
       </w:r>
       <w:r>
         <w:rPr>
           <w:rStyle w:val="885"/>
-          <w:sz w:val="40"/>
-          <w:szCs w:val="40"/>
         </w:rPr>
         <w:t xml:space="preserve">  :  {title}</w:t>
       </w:r>
-      <w:r/>
-      <w:r/>
-    </w:p>
-    <w:p>
-      <w:pPr>
-        <w:pBdr/>
-        <w:tabs>
-          <w:tab w:val="left" w:leader="none" w:pos="1840"/>
-        </w:tabs>
-        <w:spacing/>
-        <w:ind/>
-        <w:rPr>
-          <w:rStyle w:val="885"/>
-          <w:sz w:val="40"/>
-          <w:szCs w:val="40"/>
-          <w:highlight w:val="none"/>
-        </w:rPr>
-      </w:pPr>
       <w:r>
         <w:rPr>
           <w:rStyle w:val="885"/>
-          <w:sz w:val="40"/>
-          <w:szCs w:val="40"/>
         </w:rPr>
       </w:r>
       <w:r>
         <w:rPr>
-          <w:rStyle w:val="886"/>
-          <w:sz w:val="34"/>
-          <w:szCs w:val="34"/>
-        </w:rPr>
-        <w:t xml:space="preserve">PRIX :{id} </w:t>
-      </w:r>
-      <w:r>
-        <w:rPr>
           <w:rStyle w:val="885"/>
-          <w:sz w:val="40"/>
-          <w:szCs w:val="40"/>
           <w:highlight w:val="none"/>
         </w:rPr>
       </w:r>
-      <w:r/>
     </w:p>
     <w:p>
       <w:pPr>
@@ -5030,23 +1188,42 @@
           <w:rStyle w:val="886"/>
         </w:rPr>
       </w:pPr>
+      <w:r>
+        <w:rPr>
+          <w:rStyle w:val="886"/>
+        </w:rPr>
+        <w:t xml:space="preserve">prix#{id} : </w:t>
+      </w:r>
       <w:r>
         <w:rPr>
           <w:rStyle w:val="886"/>
         </w:rPr>
       </w:r>
       <w:r>
-        <w:t xml:space="preserve">{</w:t>
+        <w:rPr>
+          <w:rStyle w:val="886"/>
+        </w:rPr>
+      </w:r>
+    </w:p>
+    <w:p>
+      <w:pPr>
+        <w:pBdr/>
+        <w:tabs>
+          <w:tab w:val="left" w:leader="none" w:pos="1840"/>
+        </w:tabs>
+        <w:spacing/>
+        <w:ind/>
+        <w:rPr>
+          <w:rStyle w:val="886"/>
+        </w:rPr>
+      </w:pPr>
+      <w:r>
+        <w:rPr>
+          <w:rStyle w:val="886"/>
+        </w:rPr>
       </w:r>
       <w:r>
-        <w:rPr>
-          <w:sz w:val="28"/>
-          <w:szCs w:val="28"/>
-        </w:rPr>
-        <w:t xml:space="preserve">descriptif</w:t>
-      </w:r>
-      <w:r>
-        <w:t xml:space="preserve">}</w:t>
+        <w:t xml:space="preserve">{descriptif}</w:t>
       </w:r>
       <w:r>
         <w:tab/>
@@ -5091,38 +1268,8 @@
         </w:rPr>
       </w:pPr>
       <w:r>
-        <w:rPr>
-          <w:highlight w:val="none"/>
-        </w:rPr>
-      </w:r>
-      <w:r>
-        <w:rPr>
-          <w:highlight w:val="none"/>
-        </w:rPr>
-      </w:r>
-      <w:r>
-        <w:rPr>
-          <w:highlight w:val="none"/>
-        </w:rPr>
-      </w:r>
-    </w:p>
-    <w:p>
-      <w:pPr>
-        <w:pBdr/>
-        <w:spacing/>
-        <w:ind/>
-        <w:rPr>
-          <w:highlight w:val="none"/>
-        </w:rPr>
-      </w:pPr>
-      <w:r>
         <w:t xml:space="preserve">{/projects}</w:t>
         <w:br w:type="page" w:clear="all"/>
-      </w:r>
-      <w:r>
-        <w:rPr>
-          <w:highlight w:val="none"/>
-        </w:rPr>
       </w:r>
       <w:r>
         <w:rPr>
@@ -36314,306 +32461,6 @@
       <w14:ligatures w14:val="none"/>
     </w:rPr>
   </w:style>
-  <w:style w:type="table" w:styleId="1_548" w:customStyle="1">
-    <w:name w:val="Table Normal"/>
-    <w:uiPriority w:val="2"/>
-    <w:semiHidden/>
-    <w:unhideWhenUsed/>
-    <w:qFormat/>
-    <w:pPr>
-      <w:keepNext w:val="false"/>
-      <w:keepLines w:val="false"/>
-      <w:pageBreakBefore w:val="false"/>
-      <w:widowControl w:val="false"/>
-      <w:suppressLineNumbers w:val="false"/>
-      <w:pBdr>
-        <w:top w:val="none" w:color="000000" w:sz="4" w:space="0"/>
-        <w:left w:val="none" w:color="000000" w:sz="4" w:space="0"/>
-        <w:bottom w:val="none" w:color="000000" w:sz="4" w:space="0"/>
-        <w:right w:val="none" w:color="000000" w:sz="4" w:space="0"/>
-        <w:between w:val="none" w:color="000000" w:sz="4" w:space="0"/>
-      </w:pBdr>
-      <w:shd w:val="nil" w:color="000000"/>
-      <w:bidi w:val="false"/>
-      <w:spacing w:after="0" w:afterAutospacing="0" w:before="0" w:beforeAutospacing="0" w:line="240" w:lineRule="auto"/>
-      <w:ind w:right="0" w:firstLine="0" w:left="0"/>
-      <w:contextualSpacing w:val="false"/>
-      <w:jc w:val="left"/>
-    </w:pPr>
-    <w:rPr>
-      <w:rFonts w:hint="default" w:asciiTheme="minorHAnsi" w:hAnsiTheme="minorHAnsi" w:eastAsiaTheme="minorHAnsi" w:cstheme="minorBidi"/>
-      <w:b w:val="0"/>
-      <w:bCs w:val="0"/>
-      <w:i w:val="0"/>
-      <w:iCs w:val="0"/>
-      <w:caps w:val="0"/>
-      <w:smallCaps w:val="0"/>
-      <w:strike w:val="0"/>
-      <w:vanish w:val="0"/>
-      <w:color w:val="auto"/>
-      <w:spacing w:val="0"/>
-      <w:position w:val="0"/>
-      <w:sz w:val="22"/>
-      <w:szCs w:val="22"/>
-      <w:highlight w:val="none"/>
-      <w:u w:val="none"/>
-      <w:vertAlign w:val="baseline"/>
-      <w:rtl w:val="0"/>
-      <w:cs w:val="0"/>
-      <w:lang w:val="en-US" w:eastAsia="en-US" w:bidi="ar-SA"/>
-      <w14:ligatures w14:val="none"/>
-    </w:rPr>
-    <w:tblPr>
-      <w:tblStyleRowBandSize w:val="1"/>
-      <w:tblStyleColBandSize w:val="1"/>
-      <w:tblInd w:w="0" w:type="dxa"/>
-      <w:tblW w:w="0" w:type="auto"/>
-      <w:tblCellMar>
-        <w:left w:w="0" w:type="dxa"/>
-        <w:top w:w="0" w:type="dxa"/>
-        <w:right w:w="0" w:type="dxa"/>
-        <w:bottom w:w="0" w:type="dxa"/>
-      </w:tblCellMar>
-      <w:tblBorders>
-        <w:top w:val="none" w:color="000000" w:sz="4" w:space="0"/>
-        <w:left w:val="none" w:color="000000" w:sz="4" w:space="0"/>
-        <w:bottom w:val="none" w:color="000000" w:sz="4" w:space="0"/>
-        <w:right w:val="none" w:color="000000" w:sz="4" w:space="0"/>
-        <w:insideH w:val="none" w:color="000000" w:sz="4" w:space="0"/>
-        <w:insideV w:val="none" w:color="000000" w:sz="4" w:space="0"/>
-      </w:tblBorders>
-      <w:tblLayout w:type="autofit"/>
-    </w:tblPr>
-    <w:trPr>
-      <w:cantSplit w:val="false"/>
-      <w:jc w:val="left"/>
-    </w:trPr>
-    <w:tcPr>
-      <w:tcBorders/>
-      <w:tcW w:w="0" w:type="auto"/>
-      <w:vAlign w:val="top"/>
-      <w:vMerge w:val="restart"/>
-      <w:hMerge w:val="restart"/>
-    </w:tcPr>
-    <w:tblStylePr w:type="band1Horz">
-      <w:pPr>
-        <w:pBdr/>
-        <w:spacing/>
-        <w:ind/>
-      </w:pPr>
-      <w:tblPr>
-        <w:tblBorders/>
-      </w:tblPr>
-      <w:tcPr>
-        <w:tcBorders/>
-      </w:tcPr>
-    </w:tblStylePr>
-    <w:tblStylePr w:type="band1Vert">
-      <w:pPr>
-        <w:pBdr/>
-        <w:spacing/>
-        <w:ind/>
-      </w:pPr>
-      <w:tblPr>
-        <w:tblBorders/>
-      </w:tblPr>
-      <w:tcPr>
-        <w:tcBorders/>
-      </w:tcPr>
-    </w:tblStylePr>
-    <w:tblStylePr w:type="band2Horz">
-      <w:pPr>
-        <w:pBdr/>
-        <w:spacing/>
-        <w:ind/>
-      </w:pPr>
-      <w:tblPr>
-        <w:tblBorders/>
-      </w:tblPr>
-      <w:tcPr>
-        <w:tcBorders/>
-      </w:tcPr>
-    </w:tblStylePr>
-    <w:tblStylePr w:type="band2Vert">
-      <w:pPr>
-        <w:pBdr/>
-        <w:spacing/>
-        <w:ind/>
-      </w:pPr>
-      <w:tblPr>
-        <w:tblBorders/>
-      </w:tblPr>
-      <w:tcPr>
-        <w:tcBorders/>
-      </w:tcPr>
-    </w:tblStylePr>
-    <w:tblStylePr w:type="firstCol">
-      <w:pPr>
-        <w:pBdr/>
-        <w:spacing/>
-        <w:ind/>
-      </w:pPr>
-      <w:tblPr>
-        <w:tblBorders/>
-      </w:tblPr>
-      <w:tcPr>
-        <w:tcBorders/>
-      </w:tcPr>
-    </w:tblStylePr>
-    <w:tblStylePr w:type="firstRow">
-      <w:pPr>
-        <w:pBdr/>
-        <w:spacing/>
-        <w:ind/>
-      </w:pPr>
-      <w:tblPr>
-        <w:tblBorders/>
-      </w:tblPr>
-      <w:tcPr>
-        <w:tcBorders/>
-      </w:tcPr>
-    </w:tblStylePr>
-    <w:tblStylePr w:type="lastCol">
-      <w:pPr>
-        <w:pBdr/>
-        <w:spacing/>
-        <w:ind/>
-      </w:pPr>
-      <w:tblPr>
-        <w:tblBorders/>
-      </w:tblPr>
-      <w:tcPr>
-        <w:tcBorders/>
-      </w:tcPr>
-    </w:tblStylePr>
-    <w:tblStylePr w:type="lastRow">
-      <w:pPr>
-        <w:pBdr/>
-        <w:spacing/>
-        <w:ind/>
-      </w:pPr>
-      <w:tblPr>
-        <w:tblBorders/>
-      </w:tblPr>
-      <w:tcPr>
-        <w:tcBorders/>
-      </w:tcPr>
-    </w:tblStylePr>
-    <w:tblStylePr w:type="nwCell">
-      <w:pPr>
-        <w:pBdr/>
-        <w:spacing/>
-        <w:ind/>
-      </w:pPr>
-      <w:tblPr>
-        <w:tblBorders/>
-      </w:tblPr>
-      <w:tcPr>
-        <w:tcBorders/>
-      </w:tcPr>
-    </w:tblStylePr>
-    <w:tblStylePr w:type="neCell">
-      <w:pPr>
-        <w:pBdr/>
-        <w:spacing/>
-        <w:ind/>
-      </w:pPr>
-      <w:tblPr>
-        <w:tblBorders/>
-      </w:tblPr>
-      <w:tcPr>
-        <w:tcBorders/>
-      </w:tcPr>
-    </w:tblStylePr>
-    <w:tblStylePr w:type="swCell">
-      <w:pPr>
-        <w:pBdr/>
-        <w:spacing/>
-        <w:ind/>
-      </w:pPr>
-      <w:tblPr>
-        <w:tblBorders/>
-      </w:tblPr>
-      <w:tcPr>
-        <w:tcBorders/>
-      </w:tcPr>
-    </w:tblStylePr>
-    <w:tblStylePr w:type="seCell">
-      <w:pPr>
-        <w:pBdr/>
-        <w:spacing/>
-        <w:ind/>
-      </w:pPr>
-      <w:tblPr>
-        <w:tblBorders/>
-      </w:tblPr>
-      <w:tcPr>
-        <w:tcBorders/>
-      </w:tcPr>
-    </w:tblStylePr>
-    <w:tblStylePr w:type="wholeTable">
-      <w:pPr>
-        <w:pBdr/>
-        <w:spacing/>
-        <w:ind/>
-      </w:pPr>
-      <w:tblPr>
-        <w:tblBorders/>
-      </w:tblPr>
-      <w:tcPr>
-        <w:tcBorders/>
-      </w:tcPr>
-    </w:tblStylePr>
-  </w:style>
-  <w:style w:type="paragraph" w:styleId="1_550" w:customStyle="1">
-    <w:name w:val="Table Paragraph"/>
-    <w:basedOn w:val="1038"/>
-    <w:uiPriority w:val="1"/>
-    <w:qFormat/>
-    <w:pPr>
-      <w:keepNext w:val="false"/>
-      <w:keepLines w:val="false"/>
-      <w:pageBreakBefore w:val="false"/>
-      <w:widowControl w:val="false"/>
-      <w:suppressLineNumbers w:val="false"/>
-      <w:pBdr>
-        <w:top w:val="none" w:color="000000" w:sz="4" w:space="0"/>
-        <w:left w:val="none" w:color="000000" w:sz="4" w:space="0"/>
-        <w:bottom w:val="none" w:color="000000" w:sz="4" w:space="0"/>
-        <w:right w:val="none" w:color="000000" w:sz="4" w:space="0"/>
-        <w:between w:val="none" w:color="000000" w:sz="4" w:space="0"/>
-      </w:pBdr>
-      <w:shd w:val="nil" w:color="000000"/>
-      <w:bidi w:val="false"/>
-      <w:spacing w:after="0" w:afterAutospacing="0" w:before="0" w:beforeAutospacing="0" w:line="240" w:lineRule="auto"/>
-      <w:ind w:right="0" w:firstLine="0" w:left="0"/>
-      <w:contextualSpacing w:val="false"/>
-      <w:jc w:val="left"/>
-    </w:pPr>
-    <w:rPr>
-      <w:rFonts w:ascii="Arial MT" w:hAnsi="Arial MT" w:eastAsia="Arial MT" w:cs="Arial MT"/>
-      <w:b w:val="0"/>
-      <w:bCs w:val="0"/>
-      <w:i w:val="0"/>
-      <w:iCs w:val="0"/>
-      <w:caps w:val="0"/>
-      <w:smallCaps w:val="0"/>
-      <w:strike w:val="0"/>
-      <w:vanish w:val="0"/>
-      <w:color w:val="auto"/>
-      <w:spacing w:val="0"/>
-      <w:position w:val="0"/>
-      <w:sz w:val="22"/>
-      <w:szCs w:val="22"/>
-      <w:highlight w:val="none"/>
-      <w:u w:val="none"/>
-      <w:vertAlign w:val="baseline"/>
-      <w:rtl w:val="0"/>
-      <w:cs w:val="0"/>
-      <w:lang w:val="fr-FR" w:eastAsia="en-US" w:bidi="ar-SA"/>
-      <w14:ligatures w14:val="none"/>
-    </w:rPr>
-  </w:style>
 </w:styles>
 </file>
 

</xml_diff>